<commit_message>
Agora sim prontinho, bonitinho e cheirosinho
</commit_message>
<xml_diff>
--- a/relatório.docx
+++ b/relatório.docx
@@ -877,18 +877,8 @@
           <w:sz w:val="24"/>
           <w:szCs w:val="24"/>
         </w:rPr>
-        <w:t xml:space="preserve">Andréa Maria Pedrosa </w:t>
-      </w:r>
-      <w:proofErr w:type="spellStart"/>
-      <w:r>
-        <w:rPr>
-          <w:rFonts w:ascii="Arial" w:hAnsi="Arial" w:cs="Arial"/>
-          <w:sz w:val="24"/>
-          <w:szCs w:val="24"/>
-        </w:rPr>
-        <w:t>Valli</w:t>
-      </w:r>
-      <w:proofErr w:type="spellEnd"/>
+        <w:t>Andréa Maria Pedrosa Valli</w:t>
+      </w:r>
     </w:p>
     <w:p>
       <w:pPr>
@@ -1309,6 +1299,7 @@
       </w:sdtPr>
       <w:sdtEndPr>
         <w:rPr>
+          <w:rFonts w:ascii="Arial" w:hAnsi="Arial" w:cs="Arial"/>
           <w:bCs/>
         </w:rPr>
       </w:sdtEndPr>
@@ -1333,31 +1324,42 @@
               <w:tab w:val="right" w:leader="dot" w:pos="9061"/>
             </w:tabs>
             <w:rPr>
-              <w:rFonts w:asciiTheme="minorHAnsi" w:eastAsiaTheme="minorEastAsia" w:hAnsiTheme="minorHAnsi"/>
+              <w:rFonts w:eastAsiaTheme="minorEastAsia" w:cs="Arial"/>
               <w:noProof/>
               <w:sz w:val="22"/>
               <w:lang w:eastAsia="pt-BR"/>
             </w:rPr>
           </w:pPr>
           <w:r>
+            <w:rPr>
+              <w:rFonts w:cs="Arial"/>
+            </w:rPr>
             <w:fldChar w:fldCharType="begin"/>
           </w:r>
           <w:r>
+            <w:rPr>
+              <w:rFonts w:cs="Arial"/>
+            </w:rPr>
             <w:instrText xml:space="preserve"> TOC \o "1-3" \h \z \u </w:instrText>
           </w:r>
           <w:r>
+            <w:rPr>
+              <w:rFonts w:cs="Arial"/>
+            </w:rPr>
             <w:fldChar w:fldCharType="separate"/>
           </w:r>
           <w:hyperlink w:anchor="_Toc12218889" w:history="1">
             <w:r>
               <w:rPr>
                 <w:rStyle w:val="Hyperlink"/>
+                <w:rFonts w:cs="Arial"/>
                 <w:noProof/>
               </w:rPr>
               <w:t>1 INTRODUÇÃO</w:t>
             </w:r>
             <w:r>
               <w:rPr>
+                <w:rFonts w:cs="Arial"/>
                 <w:noProof/>
                 <w:webHidden/>
               </w:rPr>
@@ -1365,6 +1367,7 @@
             </w:r>
             <w:r>
               <w:rPr>
+                <w:rFonts w:cs="Arial"/>
                 <w:noProof/>
                 <w:webHidden/>
               </w:rPr>
@@ -1372,6 +1375,7 @@
             </w:r>
             <w:r>
               <w:rPr>
+                <w:rFonts w:cs="Arial"/>
                 <w:noProof/>
                 <w:webHidden/>
               </w:rPr>
@@ -1379,12 +1383,14 @@
             </w:r>
             <w:r>
               <w:rPr>
+                <w:rFonts w:cs="Arial"/>
                 <w:noProof/>
                 <w:webHidden/>
               </w:rPr>
             </w:r>
             <w:r>
               <w:rPr>
+                <w:rFonts w:cs="Arial"/>
                 <w:noProof/>
                 <w:webHidden/>
               </w:rPr>
@@ -1392,6 +1398,7 @@
             </w:r>
             <w:r>
               <w:rPr>
+                <w:rFonts w:cs="Arial"/>
                 <w:noProof/>
                 <w:webHidden/>
               </w:rPr>
@@ -1399,6 +1406,7 @@
             </w:r>
             <w:r>
               <w:rPr>
+                <w:rFonts w:cs="Arial"/>
                 <w:noProof/>
                 <w:webHidden/>
               </w:rPr>
@@ -1413,7 +1421,7 @@
               <w:tab w:val="right" w:leader="dot" w:pos="9061"/>
             </w:tabs>
             <w:rPr>
-              <w:rFonts w:asciiTheme="minorHAnsi" w:eastAsiaTheme="minorEastAsia" w:hAnsiTheme="minorHAnsi"/>
+              <w:rFonts w:eastAsiaTheme="minorEastAsia" w:cs="Arial"/>
               <w:noProof/>
               <w:sz w:val="22"/>
               <w:lang w:eastAsia="pt-BR"/>
@@ -1423,12 +1431,14 @@
             <w:r>
               <w:rPr>
                 <w:rStyle w:val="Hyperlink"/>
+                <w:rFonts w:cs="Arial"/>
                 <w:noProof/>
               </w:rPr>
               <w:t>2 DESCRIÇÃO DO PROBLEMA</w:t>
             </w:r>
             <w:r>
               <w:rPr>
+                <w:rFonts w:cs="Arial"/>
                 <w:noProof/>
                 <w:webHidden/>
               </w:rPr>
@@ -1436,6 +1446,7 @@
             </w:r>
             <w:r>
               <w:rPr>
+                <w:rFonts w:cs="Arial"/>
                 <w:noProof/>
                 <w:webHidden/>
               </w:rPr>
@@ -1443,6 +1454,7 @@
             </w:r>
             <w:r>
               <w:rPr>
+                <w:rFonts w:cs="Arial"/>
                 <w:noProof/>
                 <w:webHidden/>
               </w:rPr>
@@ -1450,12 +1462,14 @@
             </w:r>
             <w:r>
               <w:rPr>
+                <w:rFonts w:cs="Arial"/>
                 <w:noProof/>
                 <w:webHidden/>
               </w:rPr>
             </w:r>
             <w:r>
               <w:rPr>
+                <w:rFonts w:cs="Arial"/>
                 <w:noProof/>
                 <w:webHidden/>
               </w:rPr>
@@ -1463,6 +1477,7 @@
             </w:r>
             <w:r>
               <w:rPr>
+                <w:rFonts w:cs="Arial"/>
                 <w:noProof/>
                 <w:webHidden/>
               </w:rPr>
@@ -1470,6 +1485,7 @@
             </w:r>
             <w:r>
               <w:rPr>
+                <w:rFonts w:cs="Arial"/>
                 <w:noProof/>
                 <w:webHidden/>
               </w:rPr>
@@ -1484,7 +1500,7 @@
               <w:tab w:val="right" w:leader="dot" w:pos="9061"/>
             </w:tabs>
             <w:rPr>
-              <w:rFonts w:asciiTheme="minorHAnsi" w:eastAsiaTheme="minorEastAsia" w:hAnsiTheme="minorHAnsi"/>
+              <w:rFonts w:eastAsiaTheme="minorEastAsia" w:cs="Arial"/>
               <w:noProof/>
               <w:sz w:val="22"/>
               <w:lang w:eastAsia="pt-BR"/>
@@ -1494,12 +1510,14 @@
             <w:r>
               <w:rPr>
                 <w:rStyle w:val="Hyperlink"/>
+                <w:rFonts w:cs="Arial"/>
                 <w:noProof/>
               </w:rPr>
               <w:t>3 DESCRIÇÃO DA SOLUÇÃO</w:t>
             </w:r>
             <w:r>
               <w:rPr>
+                <w:rFonts w:cs="Arial"/>
                 <w:noProof/>
                 <w:webHidden/>
               </w:rPr>
@@ -1507,6 +1525,7 @@
             </w:r>
             <w:r>
               <w:rPr>
+                <w:rFonts w:cs="Arial"/>
                 <w:noProof/>
                 <w:webHidden/>
               </w:rPr>
@@ -1514,6 +1533,7 @@
             </w:r>
             <w:r>
               <w:rPr>
+                <w:rFonts w:cs="Arial"/>
                 <w:noProof/>
                 <w:webHidden/>
               </w:rPr>
@@ -1521,12 +1541,14 @@
             </w:r>
             <w:r>
               <w:rPr>
+                <w:rFonts w:cs="Arial"/>
                 <w:noProof/>
                 <w:webHidden/>
               </w:rPr>
             </w:r>
             <w:r>
               <w:rPr>
+                <w:rFonts w:cs="Arial"/>
                 <w:noProof/>
                 <w:webHidden/>
               </w:rPr>
@@ -1534,6 +1556,7 @@
             </w:r>
             <w:r>
               <w:rPr>
+                <w:rFonts w:cs="Arial"/>
                 <w:noProof/>
                 <w:webHidden/>
               </w:rPr>
@@ -1541,6 +1564,7 @@
             </w:r>
             <w:r>
               <w:rPr>
+                <w:rFonts w:cs="Arial"/>
                 <w:noProof/>
                 <w:webHidden/>
               </w:rPr>
@@ -1555,7 +1579,7 @@
               <w:tab w:val="right" w:leader="dot" w:pos="9061"/>
             </w:tabs>
             <w:rPr>
-              <w:rFonts w:asciiTheme="minorHAnsi" w:eastAsiaTheme="minorEastAsia" w:hAnsiTheme="minorHAnsi"/>
+              <w:rFonts w:eastAsiaTheme="minorEastAsia" w:cs="Arial"/>
               <w:noProof/>
               <w:sz w:val="22"/>
               <w:lang w:eastAsia="pt-BR"/>
@@ -1565,12 +1589,14 @@
             <w:r>
               <w:rPr>
                 <w:rStyle w:val="Hyperlink"/>
+                <w:rFonts w:cs="Arial"/>
                 <w:noProof/>
               </w:rPr>
               <w:t>4 VALIDAÇÃO DA SOLUÇÃO</w:t>
             </w:r>
             <w:r>
               <w:rPr>
+                <w:rFonts w:cs="Arial"/>
                 <w:noProof/>
                 <w:webHidden/>
               </w:rPr>
@@ -1578,6 +1604,7 @@
             </w:r>
             <w:r>
               <w:rPr>
+                <w:rFonts w:cs="Arial"/>
                 <w:noProof/>
                 <w:webHidden/>
               </w:rPr>
@@ -1585,6 +1612,7 @@
             </w:r>
             <w:r>
               <w:rPr>
+                <w:rFonts w:cs="Arial"/>
                 <w:noProof/>
                 <w:webHidden/>
               </w:rPr>
@@ -1592,12 +1620,14 @@
             </w:r>
             <w:r>
               <w:rPr>
+                <w:rFonts w:cs="Arial"/>
                 <w:noProof/>
                 <w:webHidden/>
               </w:rPr>
             </w:r>
             <w:r>
               <w:rPr>
+                <w:rFonts w:cs="Arial"/>
                 <w:noProof/>
                 <w:webHidden/>
               </w:rPr>
@@ -1605,6 +1635,7 @@
             </w:r>
             <w:r>
               <w:rPr>
+                <w:rFonts w:cs="Arial"/>
                 <w:noProof/>
                 <w:webHidden/>
               </w:rPr>
@@ -1612,6 +1643,7 @@
             </w:r>
             <w:r>
               <w:rPr>
+                <w:rFonts w:cs="Arial"/>
                 <w:noProof/>
                 <w:webHidden/>
               </w:rPr>
@@ -1626,7 +1658,7 @@
               <w:tab w:val="right" w:leader="dot" w:pos="9061"/>
             </w:tabs>
             <w:rPr>
-              <w:rFonts w:eastAsiaTheme="minorEastAsia"/>
+              <w:rFonts w:ascii="Arial" w:eastAsiaTheme="minorEastAsia" w:hAnsi="Arial" w:cs="Arial"/>
               <w:noProof/>
               <w:lang w:eastAsia="pt-BR"/>
             </w:rPr>
@@ -1635,12 +1667,14 @@
             <w:r>
               <w:rPr>
                 <w:rStyle w:val="Hyperlink"/>
+                <w:rFonts w:ascii="Arial" w:hAnsi="Arial" w:cs="Arial"/>
                 <w:noProof/>
               </w:rPr>
               <w:t>4.1 Verificar as iterações e erros para diferentes h’s</w:t>
             </w:r>
             <w:r>
               <w:rPr>
+                <w:rFonts w:ascii="Arial" w:hAnsi="Arial" w:cs="Arial"/>
                 <w:noProof/>
                 <w:webHidden/>
               </w:rPr>
@@ -1648,6 +1682,7 @@
             </w:r>
             <w:r>
               <w:rPr>
+                <w:rFonts w:ascii="Arial" w:hAnsi="Arial" w:cs="Arial"/>
                 <w:noProof/>
                 <w:webHidden/>
               </w:rPr>
@@ -1655,6 +1690,7 @@
             </w:r>
             <w:r>
               <w:rPr>
+                <w:rFonts w:ascii="Arial" w:hAnsi="Arial" w:cs="Arial"/>
                 <w:noProof/>
                 <w:webHidden/>
               </w:rPr>
@@ -1662,12 +1698,14 @@
             </w:r>
             <w:r>
               <w:rPr>
+                <w:rFonts w:ascii="Arial" w:hAnsi="Arial" w:cs="Arial"/>
                 <w:noProof/>
                 <w:webHidden/>
               </w:rPr>
             </w:r>
             <w:r>
               <w:rPr>
+                <w:rFonts w:ascii="Arial" w:hAnsi="Arial" w:cs="Arial"/>
                 <w:noProof/>
                 <w:webHidden/>
               </w:rPr>
@@ -1675,6 +1713,7 @@
             </w:r>
             <w:r>
               <w:rPr>
+                <w:rFonts w:ascii="Arial" w:hAnsi="Arial" w:cs="Arial"/>
                 <w:noProof/>
                 <w:webHidden/>
               </w:rPr>
@@ -1682,6 +1721,7 @@
             </w:r>
             <w:r>
               <w:rPr>
+                <w:rFonts w:ascii="Arial" w:hAnsi="Arial" w:cs="Arial"/>
                 <w:noProof/>
                 <w:webHidden/>
               </w:rPr>
@@ -1696,7 +1736,7 @@
               <w:tab w:val="right" w:leader="dot" w:pos="9061"/>
             </w:tabs>
             <w:rPr>
-              <w:rFonts w:eastAsiaTheme="minorEastAsia"/>
+              <w:rFonts w:ascii="Arial" w:eastAsiaTheme="minorEastAsia" w:hAnsi="Arial" w:cs="Arial"/>
               <w:noProof/>
               <w:lang w:eastAsia="pt-BR"/>
             </w:rPr>
@@ -1705,13 +1745,14 @@
             <w:r>
               <w:rPr>
                 <w:rStyle w:val="Hyperlink"/>
-                <w:rFonts w:eastAsia="Arial"/>
+                <w:rFonts w:ascii="Arial" w:eastAsia="Arial" w:hAnsi="Arial" w:cs="Arial"/>
                 <w:noProof/>
               </w:rPr>
               <w:t>4.2 Gráficos gerados a partir do problema</w:t>
             </w:r>
             <w:r>
               <w:rPr>
+                <w:rFonts w:ascii="Arial" w:hAnsi="Arial" w:cs="Arial"/>
                 <w:noProof/>
                 <w:webHidden/>
               </w:rPr>
@@ -1719,6 +1760,7 @@
             </w:r>
             <w:r>
               <w:rPr>
+                <w:rFonts w:ascii="Arial" w:hAnsi="Arial" w:cs="Arial"/>
                 <w:noProof/>
                 <w:webHidden/>
               </w:rPr>
@@ -1726,6 +1768,7 @@
             </w:r>
             <w:r>
               <w:rPr>
+                <w:rFonts w:ascii="Arial" w:hAnsi="Arial" w:cs="Arial"/>
                 <w:noProof/>
                 <w:webHidden/>
               </w:rPr>
@@ -1733,12 +1776,14 @@
             </w:r>
             <w:r>
               <w:rPr>
+                <w:rFonts w:ascii="Arial" w:hAnsi="Arial" w:cs="Arial"/>
                 <w:noProof/>
                 <w:webHidden/>
               </w:rPr>
             </w:r>
             <w:r>
               <w:rPr>
+                <w:rFonts w:ascii="Arial" w:hAnsi="Arial" w:cs="Arial"/>
                 <w:noProof/>
                 <w:webHidden/>
               </w:rPr>
@@ -1746,6 +1791,7 @@
             </w:r>
             <w:r>
               <w:rPr>
+                <w:rFonts w:ascii="Arial" w:hAnsi="Arial" w:cs="Arial"/>
                 <w:noProof/>
                 <w:webHidden/>
               </w:rPr>
@@ -1753,6 +1799,7 @@
             </w:r>
             <w:r>
               <w:rPr>
+                <w:rFonts w:ascii="Arial" w:hAnsi="Arial" w:cs="Arial"/>
                 <w:noProof/>
                 <w:webHidden/>
               </w:rPr>
@@ -1767,7 +1814,7 @@
               <w:tab w:val="right" w:leader="dot" w:pos="9061"/>
             </w:tabs>
             <w:rPr>
-              <w:rFonts w:eastAsiaTheme="minorEastAsia"/>
+              <w:rFonts w:ascii="Arial" w:eastAsiaTheme="minorEastAsia" w:hAnsi="Arial" w:cs="Arial"/>
               <w:noProof/>
               <w:lang w:eastAsia="pt-BR"/>
             </w:rPr>
@@ -1776,12 +1823,14 @@
             <w:r>
               <w:rPr>
                 <w:rStyle w:val="Hyperlink"/>
+                <w:rFonts w:ascii="Arial" w:hAnsi="Arial" w:cs="Arial"/>
                 <w:noProof/>
               </w:rPr>
               <w:t>4.2.1 Gráficos do potencial</w:t>
             </w:r>
             <w:r>
               <w:rPr>
+                <w:rFonts w:ascii="Arial" w:hAnsi="Arial" w:cs="Arial"/>
                 <w:noProof/>
                 <w:webHidden/>
               </w:rPr>
@@ -1789,6 +1838,7 @@
             </w:r>
             <w:r>
               <w:rPr>
+                <w:rFonts w:ascii="Arial" w:hAnsi="Arial" w:cs="Arial"/>
                 <w:noProof/>
                 <w:webHidden/>
               </w:rPr>
@@ -1796,6 +1846,7 @@
             </w:r>
             <w:r>
               <w:rPr>
+                <w:rFonts w:ascii="Arial" w:hAnsi="Arial" w:cs="Arial"/>
                 <w:noProof/>
                 <w:webHidden/>
               </w:rPr>
@@ -1803,12 +1854,14 @@
             </w:r>
             <w:r>
               <w:rPr>
+                <w:rFonts w:ascii="Arial" w:hAnsi="Arial" w:cs="Arial"/>
                 <w:noProof/>
                 <w:webHidden/>
               </w:rPr>
             </w:r>
             <w:r>
               <w:rPr>
+                <w:rFonts w:ascii="Arial" w:hAnsi="Arial" w:cs="Arial"/>
                 <w:noProof/>
                 <w:webHidden/>
               </w:rPr>
@@ -1816,6 +1869,7 @@
             </w:r>
             <w:r>
               <w:rPr>
+                <w:rFonts w:ascii="Arial" w:hAnsi="Arial" w:cs="Arial"/>
                 <w:noProof/>
                 <w:webHidden/>
               </w:rPr>
@@ -1823,6 +1877,7 @@
             </w:r>
             <w:r>
               <w:rPr>
+                <w:rFonts w:ascii="Arial" w:hAnsi="Arial" w:cs="Arial"/>
                 <w:noProof/>
                 <w:webHidden/>
               </w:rPr>
@@ -1837,7 +1892,7 @@
               <w:tab w:val="right" w:leader="dot" w:pos="9061"/>
             </w:tabs>
             <w:rPr>
-              <w:rFonts w:eastAsiaTheme="minorEastAsia"/>
+              <w:rFonts w:ascii="Arial" w:eastAsiaTheme="minorEastAsia" w:hAnsi="Arial" w:cs="Arial"/>
               <w:noProof/>
               <w:lang w:eastAsia="pt-BR"/>
             </w:rPr>
@@ -1846,12 +1901,14 @@
             <w:r>
               <w:rPr>
                 <w:rStyle w:val="Hyperlink"/>
+                <w:rFonts w:ascii="Arial" w:hAnsi="Arial" w:cs="Arial"/>
                 <w:noProof/>
               </w:rPr>
               <w:t>4.2.2 Gráficos do campo elétrico</w:t>
             </w:r>
             <w:r>
               <w:rPr>
+                <w:rFonts w:ascii="Arial" w:hAnsi="Arial" w:cs="Arial"/>
                 <w:noProof/>
                 <w:webHidden/>
               </w:rPr>
@@ -1859,6 +1916,7 @@
             </w:r>
             <w:r>
               <w:rPr>
+                <w:rFonts w:ascii="Arial" w:hAnsi="Arial" w:cs="Arial"/>
                 <w:noProof/>
                 <w:webHidden/>
               </w:rPr>
@@ -1866,6 +1924,7 @@
             </w:r>
             <w:r>
               <w:rPr>
+                <w:rFonts w:ascii="Arial" w:hAnsi="Arial" w:cs="Arial"/>
                 <w:noProof/>
                 <w:webHidden/>
               </w:rPr>
@@ -1873,12 +1932,14 @@
             </w:r>
             <w:r>
               <w:rPr>
+                <w:rFonts w:ascii="Arial" w:hAnsi="Arial" w:cs="Arial"/>
                 <w:noProof/>
                 <w:webHidden/>
               </w:rPr>
             </w:r>
             <w:r>
               <w:rPr>
+                <w:rFonts w:ascii="Arial" w:hAnsi="Arial" w:cs="Arial"/>
                 <w:noProof/>
                 <w:webHidden/>
               </w:rPr>
@@ -1886,6 +1947,7 @@
             </w:r>
             <w:r>
               <w:rPr>
+                <w:rFonts w:ascii="Arial" w:hAnsi="Arial" w:cs="Arial"/>
                 <w:noProof/>
                 <w:webHidden/>
               </w:rPr>
@@ -1893,6 +1955,7 @@
             </w:r>
             <w:r>
               <w:rPr>
+                <w:rFonts w:ascii="Arial" w:hAnsi="Arial" w:cs="Arial"/>
                 <w:noProof/>
                 <w:webHidden/>
               </w:rPr>
@@ -1907,7 +1970,7 @@
               <w:tab w:val="right" w:leader="dot" w:pos="9061"/>
             </w:tabs>
             <w:rPr>
-              <w:rFonts w:asciiTheme="minorHAnsi" w:eastAsiaTheme="minorEastAsia" w:hAnsiTheme="minorHAnsi"/>
+              <w:rFonts w:eastAsiaTheme="minorEastAsia" w:cs="Arial"/>
               <w:noProof/>
               <w:sz w:val="22"/>
               <w:lang w:eastAsia="pt-BR"/>
@@ -1917,12 +1980,14 @@
             <w:r>
               <w:rPr>
                 <w:rStyle w:val="Hyperlink"/>
+                <w:rFonts w:cs="Arial"/>
                 <w:noProof/>
               </w:rPr>
               <w:t>5 APLICAÇÃO NO PROBLEMA DO CAPACITOR DE PLACAS PARALELAS</w:t>
             </w:r>
             <w:r>
               <w:rPr>
+                <w:rFonts w:cs="Arial"/>
                 <w:noProof/>
                 <w:webHidden/>
               </w:rPr>
@@ -1930,6 +1995,7 @@
             </w:r>
             <w:r>
               <w:rPr>
+                <w:rFonts w:cs="Arial"/>
                 <w:noProof/>
                 <w:webHidden/>
               </w:rPr>
@@ -1937,6 +2003,7 @@
             </w:r>
             <w:r>
               <w:rPr>
+                <w:rFonts w:cs="Arial"/>
                 <w:noProof/>
                 <w:webHidden/>
               </w:rPr>
@@ -1944,12 +2011,14 @@
             </w:r>
             <w:r>
               <w:rPr>
+                <w:rFonts w:cs="Arial"/>
                 <w:noProof/>
                 <w:webHidden/>
               </w:rPr>
             </w:r>
             <w:r>
               <w:rPr>
+                <w:rFonts w:cs="Arial"/>
                 <w:noProof/>
                 <w:webHidden/>
               </w:rPr>
@@ -1957,6 +2026,7 @@
             </w:r>
             <w:r>
               <w:rPr>
+                <w:rFonts w:cs="Arial"/>
                 <w:noProof/>
                 <w:webHidden/>
               </w:rPr>
@@ -1964,6 +2034,7 @@
             </w:r>
             <w:r>
               <w:rPr>
+                <w:rFonts w:cs="Arial"/>
                 <w:noProof/>
                 <w:webHidden/>
               </w:rPr>
@@ -1978,7 +2049,7 @@
               <w:tab w:val="right" w:leader="dot" w:pos="9061"/>
             </w:tabs>
             <w:rPr>
-              <w:rFonts w:eastAsiaTheme="minorEastAsia"/>
+              <w:rFonts w:ascii="Arial" w:eastAsiaTheme="minorEastAsia" w:hAnsi="Arial" w:cs="Arial"/>
               <w:noProof/>
               <w:lang w:eastAsia="pt-BR"/>
             </w:rPr>
@@ -1987,12 +2058,14 @@
             <w:r>
               <w:rPr>
                 <w:rStyle w:val="Hyperlink"/>
+                <w:rFonts w:ascii="Arial" w:hAnsi="Arial" w:cs="Arial"/>
                 <w:noProof/>
               </w:rPr>
               <w:t>5.1 Discretização do problema</w:t>
             </w:r>
             <w:r>
               <w:rPr>
+                <w:rFonts w:ascii="Arial" w:hAnsi="Arial" w:cs="Arial"/>
                 <w:noProof/>
                 <w:webHidden/>
               </w:rPr>
@@ -2000,6 +2073,7 @@
             </w:r>
             <w:r>
               <w:rPr>
+                <w:rFonts w:ascii="Arial" w:hAnsi="Arial" w:cs="Arial"/>
                 <w:noProof/>
                 <w:webHidden/>
               </w:rPr>
@@ -2007,6 +2081,7 @@
             </w:r>
             <w:r>
               <w:rPr>
+                <w:rFonts w:ascii="Arial" w:hAnsi="Arial" w:cs="Arial"/>
                 <w:noProof/>
                 <w:webHidden/>
               </w:rPr>
@@ -2014,12 +2089,14 @@
             </w:r>
             <w:r>
               <w:rPr>
+                <w:rFonts w:ascii="Arial" w:hAnsi="Arial" w:cs="Arial"/>
                 <w:noProof/>
                 <w:webHidden/>
               </w:rPr>
             </w:r>
             <w:r>
               <w:rPr>
+                <w:rFonts w:ascii="Arial" w:hAnsi="Arial" w:cs="Arial"/>
                 <w:noProof/>
                 <w:webHidden/>
               </w:rPr>
@@ -2027,6 +2104,7 @@
             </w:r>
             <w:r>
               <w:rPr>
+                <w:rFonts w:ascii="Arial" w:hAnsi="Arial" w:cs="Arial"/>
                 <w:noProof/>
                 <w:webHidden/>
               </w:rPr>
@@ -2034,6 +2112,7 @@
             </w:r>
             <w:r>
               <w:rPr>
+                <w:rFonts w:ascii="Arial" w:hAnsi="Arial" w:cs="Arial"/>
                 <w:noProof/>
                 <w:webHidden/>
               </w:rPr>
@@ -2048,7 +2127,7 @@
               <w:tab w:val="right" w:leader="dot" w:pos="9061"/>
             </w:tabs>
             <w:rPr>
-              <w:rFonts w:eastAsiaTheme="minorEastAsia"/>
+              <w:rFonts w:ascii="Arial" w:eastAsiaTheme="minorEastAsia" w:hAnsi="Arial" w:cs="Arial"/>
               <w:noProof/>
               <w:lang w:eastAsia="pt-BR"/>
             </w:rPr>
@@ -2057,12 +2136,14 @@
             <w:r>
               <w:rPr>
                 <w:rStyle w:val="Hyperlink"/>
+                <w:rFonts w:ascii="Arial" w:hAnsi="Arial" w:cs="Arial"/>
                 <w:noProof/>
               </w:rPr>
               <w:t>5.1.1 Discretização do domínio</w:t>
             </w:r>
             <w:r>
               <w:rPr>
+                <w:rFonts w:ascii="Arial" w:hAnsi="Arial" w:cs="Arial"/>
                 <w:noProof/>
                 <w:webHidden/>
               </w:rPr>
@@ -2070,6 +2151,7 @@
             </w:r>
             <w:r>
               <w:rPr>
+                <w:rFonts w:ascii="Arial" w:hAnsi="Arial" w:cs="Arial"/>
                 <w:noProof/>
                 <w:webHidden/>
               </w:rPr>
@@ -2077,6 +2159,7 @@
             </w:r>
             <w:r>
               <w:rPr>
+                <w:rFonts w:ascii="Arial" w:hAnsi="Arial" w:cs="Arial"/>
                 <w:noProof/>
                 <w:webHidden/>
               </w:rPr>
@@ -2084,12 +2167,14 @@
             </w:r>
             <w:r>
               <w:rPr>
+                <w:rFonts w:ascii="Arial" w:hAnsi="Arial" w:cs="Arial"/>
                 <w:noProof/>
                 <w:webHidden/>
               </w:rPr>
             </w:r>
             <w:r>
               <w:rPr>
+                <w:rFonts w:ascii="Arial" w:hAnsi="Arial" w:cs="Arial"/>
                 <w:noProof/>
                 <w:webHidden/>
               </w:rPr>
@@ -2097,6 +2182,7 @@
             </w:r>
             <w:r>
               <w:rPr>
+                <w:rFonts w:ascii="Arial" w:hAnsi="Arial" w:cs="Arial"/>
                 <w:noProof/>
                 <w:webHidden/>
               </w:rPr>
@@ -2104,6 +2190,7 @@
             </w:r>
             <w:r>
               <w:rPr>
+                <w:rFonts w:ascii="Arial" w:hAnsi="Arial" w:cs="Arial"/>
                 <w:noProof/>
                 <w:webHidden/>
               </w:rPr>
@@ -2118,7 +2205,7 @@
               <w:tab w:val="right" w:leader="dot" w:pos="9061"/>
             </w:tabs>
             <w:rPr>
-              <w:rFonts w:eastAsiaTheme="minorEastAsia"/>
+              <w:rFonts w:ascii="Arial" w:eastAsiaTheme="minorEastAsia" w:hAnsi="Arial" w:cs="Arial"/>
               <w:noProof/>
               <w:lang w:eastAsia="pt-BR"/>
             </w:rPr>
@@ -2127,12 +2214,14 @@
             <w:r>
               <w:rPr>
                 <w:rStyle w:val="Hyperlink"/>
+                <w:rFonts w:ascii="Arial" w:hAnsi="Arial" w:cs="Arial"/>
                 <w:noProof/>
               </w:rPr>
               <w:t>5.1.2 Discretização da equação de Poisson para o cálculo do potencial</w:t>
             </w:r>
             <w:r>
               <w:rPr>
+                <w:rFonts w:ascii="Arial" w:hAnsi="Arial" w:cs="Arial"/>
                 <w:noProof/>
                 <w:webHidden/>
               </w:rPr>
@@ -2140,6 +2229,7 @@
             </w:r>
             <w:r>
               <w:rPr>
+                <w:rFonts w:ascii="Arial" w:hAnsi="Arial" w:cs="Arial"/>
                 <w:noProof/>
                 <w:webHidden/>
               </w:rPr>
@@ -2147,6 +2237,7 @@
             </w:r>
             <w:r>
               <w:rPr>
+                <w:rFonts w:ascii="Arial" w:hAnsi="Arial" w:cs="Arial"/>
                 <w:noProof/>
                 <w:webHidden/>
               </w:rPr>
@@ -2154,12 +2245,14 @@
             </w:r>
             <w:r>
               <w:rPr>
+                <w:rFonts w:ascii="Arial" w:hAnsi="Arial" w:cs="Arial"/>
                 <w:noProof/>
                 <w:webHidden/>
               </w:rPr>
             </w:r>
             <w:r>
               <w:rPr>
+                <w:rFonts w:ascii="Arial" w:hAnsi="Arial" w:cs="Arial"/>
                 <w:noProof/>
                 <w:webHidden/>
               </w:rPr>
@@ -2167,6 +2260,7 @@
             </w:r>
             <w:r>
               <w:rPr>
+                <w:rFonts w:ascii="Arial" w:hAnsi="Arial" w:cs="Arial"/>
                 <w:noProof/>
                 <w:webHidden/>
               </w:rPr>
@@ -2174,6 +2268,7 @@
             </w:r>
             <w:r>
               <w:rPr>
+                <w:rFonts w:ascii="Arial" w:hAnsi="Arial" w:cs="Arial"/>
                 <w:noProof/>
                 <w:webHidden/>
               </w:rPr>
@@ -2188,7 +2283,7 @@
               <w:tab w:val="right" w:leader="dot" w:pos="9061"/>
             </w:tabs>
             <w:rPr>
-              <w:rFonts w:eastAsiaTheme="minorEastAsia"/>
+              <w:rFonts w:ascii="Arial" w:eastAsiaTheme="minorEastAsia" w:hAnsi="Arial" w:cs="Arial"/>
               <w:noProof/>
               <w:lang w:eastAsia="pt-BR"/>
             </w:rPr>
@@ -2197,12 +2292,14 @@
             <w:r>
               <w:rPr>
                 <w:rStyle w:val="Hyperlink"/>
+                <w:rFonts w:ascii="Arial" w:hAnsi="Arial" w:cs="Arial"/>
                 <w:noProof/>
               </w:rPr>
               <w:t>5.2 Cálculo do potencial</w:t>
             </w:r>
             <w:r>
               <w:rPr>
+                <w:rFonts w:ascii="Arial" w:hAnsi="Arial" w:cs="Arial"/>
                 <w:noProof/>
                 <w:webHidden/>
               </w:rPr>
@@ -2210,6 +2307,7 @@
             </w:r>
             <w:r>
               <w:rPr>
+                <w:rFonts w:ascii="Arial" w:hAnsi="Arial" w:cs="Arial"/>
                 <w:noProof/>
                 <w:webHidden/>
               </w:rPr>
@@ -2217,6 +2315,7 @@
             </w:r>
             <w:r>
               <w:rPr>
+                <w:rFonts w:ascii="Arial" w:hAnsi="Arial" w:cs="Arial"/>
                 <w:noProof/>
                 <w:webHidden/>
               </w:rPr>
@@ -2224,12 +2323,14 @@
             </w:r>
             <w:r>
               <w:rPr>
+                <w:rFonts w:ascii="Arial" w:hAnsi="Arial" w:cs="Arial"/>
                 <w:noProof/>
                 <w:webHidden/>
               </w:rPr>
             </w:r>
             <w:r>
               <w:rPr>
+                <w:rFonts w:ascii="Arial" w:hAnsi="Arial" w:cs="Arial"/>
                 <w:noProof/>
                 <w:webHidden/>
               </w:rPr>
@@ -2237,6 +2338,7 @@
             </w:r>
             <w:r>
               <w:rPr>
+                <w:rFonts w:ascii="Arial" w:hAnsi="Arial" w:cs="Arial"/>
                 <w:noProof/>
                 <w:webHidden/>
               </w:rPr>
@@ -2244,6 +2346,7 @@
             </w:r>
             <w:r>
               <w:rPr>
+                <w:rFonts w:ascii="Arial" w:hAnsi="Arial" w:cs="Arial"/>
                 <w:noProof/>
                 <w:webHidden/>
               </w:rPr>
@@ -2258,7 +2361,7 @@
               <w:tab w:val="right" w:leader="dot" w:pos="9061"/>
             </w:tabs>
             <w:rPr>
-              <w:rFonts w:eastAsiaTheme="minorEastAsia"/>
+              <w:rFonts w:ascii="Arial" w:eastAsiaTheme="minorEastAsia" w:hAnsi="Arial" w:cs="Arial"/>
               <w:noProof/>
               <w:lang w:eastAsia="pt-BR"/>
             </w:rPr>
@@ -2267,12 +2370,14 @@
             <w:r>
               <w:rPr>
                 <w:rStyle w:val="Hyperlink"/>
+                <w:rFonts w:ascii="Arial" w:hAnsi="Arial" w:cs="Arial"/>
                 <w:noProof/>
               </w:rPr>
               <w:t>5.3 Cálculo do campo elétrico</w:t>
             </w:r>
             <w:r>
               <w:rPr>
+                <w:rFonts w:ascii="Arial" w:hAnsi="Arial" w:cs="Arial"/>
                 <w:noProof/>
                 <w:webHidden/>
               </w:rPr>
@@ -2280,6 +2385,7 @@
             </w:r>
             <w:r>
               <w:rPr>
+                <w:rFonts w:ascii="Arial" w:hAnsi="Arial" w:cs="Arial"/>
                 <w:noProof/>
                 <w:webHidden/>
               </w:rPr>
@@ -2287,6 +2393,7 @@
             </w:r>
             <w:r>
               <w:rPr>
+                <w:rFonts w:ascii="Arial" w:hAnsi="Arial" w:cs="Arial"/>
                 <w:noProof/>
                 <w:webHidden/>
               </w:rPr>
@@ -2294,12 +2401,14 @@
             </w:r>
             <w:r>
               <w:rPr>
+                <w:rFonts w:ascii="Arial" w:hAnsi="Arial" w:cs="Arial"/>
                 <w:noProof/>
                 <w:webHidden/>
               </w:rPr>
             </w:r>
             <w:r>
               <w:rPr>
+                <w:rFonts w:ascii="Arial" w:hAnsi="Arial" w:cs="Arial"/>
                 <w:noProof/>
                 <w:webHidden/>
               </w:rPr>
@@ -2307,6 +2416,7 @@
             </w:r>
             <w:r>
               <w:rPr>
+                <w:rFonts w:ascii="Arial" w:hAnsi="Arial" w:cs="Arial"/>
                 <w:noProof/>
                 <w:webHidden/>
               </w:rPr>
@@ -2314,6 +2424,7 @@
             </w:r>
             <w:r>
               <w:rPr>
+                <w:rFonts w:ascii="Arial" w:hAnsi="Arial" w:cs="Arial"/>
                 <w:noProof/>
                 <w:webHidden/>
               </w:rPr>
@@ -2328,7 +2439,7 @@
               <w:tab w:val="right" w:leader="dot" w:pos="9061"/>
             </w:tabs>
             <w:rPr>
-              <w:rFonts w:eastAsiaTheme="minorEastAsia"/>
+              <w:rFonts w:ascii="Arial" w:eastAsiaTheme="minorEastAsia" w:hAnsi="Arial" w:cs="Arial"/>
               <w:noProof/>
               <w:lang w:eastAsia="pt-BR"/>
             </w:rPr>
@@ -2337,12 +2448,14 @@
             <w:r>
               <w:rPr>
                 <w:rStyle w:val="Hyperlink"/>
+                <w:rFonts w:ascii="Arial" w:hAnsi="Arial" w:cs="Arial"/>
                 <w:noProof/>
               </w:rPr>
               <w:t>5.4 Análise dos resultados</w:t>
             </w:r>
             <w:r>
               <w:rPr>
+                <w:rFonts w:ascii="Arial" w:hAnsi="Arial" w:cs="Arial"/>
                 <w:noProof/>
                 <w:webHidden/>
               </w:rPr>
@@ -2350,6 +2463,7 @@
             </w:r>
             <w:r>
               <w:rPr>
+                <w:rFonts w:ascii="Arial" w:hAnsi="Arial" w:cs="Arial"/>
                 <w:noProof/>
                 <w:webHidden/>
               </w:rPr>
@@ -2357,6 +2471,7 @@
             </w:r>
             <w:r>
               <w:rPr>
+                <w:rFonts w:ascii="Arial" w:hAnsi="Arial" w:cs="Arial"/>
                 <w:noProof/>
                 <w:webHidden/>
               </w:rPr>
@@ -2364,12 +2479,14 @@
             </w:r>
             <w:r>
               <w:rPr>
+                <w:rFonts w:ascii="Arial" w:hAnsi="Arial" w:cs="Arial"/>
                 <w:noProof/>
                 <w:webHidden/>
               </w:rPr>
             </w:r>
             <w:r>
               <w:rPr>
+                <w:rFonts w:ascii="Arial" w:hAnsi="Arial" w:cs="Arial"/>
                 <w:noProof/>
                 <w:webHidden/>
               </w:rPr>
@@ -2377,6 +2494,7 @@
             </w:r>
             <w:r>
               <w:rPr>
+                <w:rFonts w:ascii="Arial" w:hAnsi="Arial" w:cs="Arial"/>
                 <w:noProof/>
                 <w:webHidden/>
               </w:rPr>
@@ -2384,6 +2502,7 @@
             </w:r>
             <w:r>
               <w:rPr>
+                <w:rFonts w:ascii="Arial" w:hAnsi="Arial" w:cs="Arial"/>
                 <w:noProof/>
                 <w:webHidden/>
               </w:rPr>
@@ -2398,7 +2517,7 @@
               <w:tab w:val="right" w:leader="dot" w:pos="9061"/>
             </w:tabs>
             <w:rPr>
-              <w:rFonts w:asciiTheme="minorHAnsi" w:eastAsiaTheme="minorEastAsia" w:hAnsiTheme="minorHAnsi"/>
+              <w:rFonts w:eastAsiaTheme="minorEastAsia" w:cs="Arial"/>
               <w:noProof/>
               <w:sz w:val="22"/>
               <w:lang w:eastAsia="pt-BR"/>
@@ -2408,12 +2527,14 @@
             <w:r>
               <w:rPr>
                 <w:rStyle w:val="Hyperlink"/>
+                <w:rFonts w:cs="Arial"/>
                 <w:noProof/>
               </w:rPr>
               <w:t>6 CONCLUSÃO</w:t>
             </w:r>
             <w:r>
               <w:rPr>
+                <w:rFonts w:cs="Arial"/>
                 <w:noProof/>
                 <w:webHidden/>
               </w:rPr>
@@ -2421,6 +2542,7 @@
             </w:r>
             <w:r>
               <w:rPr>
+                <w:rFonts w:cs="Arial"/>
                 <w:noProof/>
                 <w:webHidden/>
               </w:rPr>
@@ -2428,6 +2550,7 @@
             </w:r>
             <w:r>
               <w:rPr>
+                <w:rFonts w:cs="Arial"/>
                 <w:noProof/>
                 <w:webHidden/>
               </w:rPr>
@@ -2435,12 +2558,14 @@
             </w:r>
             <w:r>
               <w:rPr>
+                <w:rFonts w:cs="Arial"/>
                 <w:noProof/>
                 <w:webHidden/>
               </w:rPr>
             </w:r>
             <w:r>
               <w:rPr>
+                <w:rFonts w:cs="Arial"/>
                 <w:noProof/>
                 <w:webHidden/>
               </w:rPr>
@@ -2448,6 +2573,7 @@
             </w:r>
             <w:r>
               <w:rPr>
+                <w:rFonts w:cs="Arial"/>
                 <w:noProof/>
                 <w:webHidden/>
               </w:rPr>
@@ -2455,6 +2581,7 @@
             </w:r>
             <w:r>
               <w:rPr>
+                <w:rFonts w:cs="Arial"/>
                 <w:noProof/>
                 <w:webHidden/>
               </w:rPr>
@@ -2469,7 +2596,7 @@
               <w:tab w:val="right" w:leader="dot" w:pos="9061"/>
             </w:tabs>
             <w:rPr>
-              <w:rFonts w:asciiTheme="minorHAnsi" w:eastAsiaTheme="minorEastAsia" w:hAnsiTheme="minorHAnsi"/>
+              <w:rFonts w:eastAsiaTheme="minorEastAsia" w:cs="Arial"/>
               <w:noProof/>
               <w:sz w:val="22"/>
               <w:lang w:eastAsia="pt-BR"/>
@@ -2479,12 +2606,14 @@
             <w:r>
               <w:rPr>
                 <w:rStyle w:val="Hyperlink"/>
+                <w:rFonts w:cs="Arial"/>
                 <w:noProof/>
               </w:rPr>
               <w:t>7 REFERÊNCIAS</w:t>
             </w:r>
             <w:r>
               <w:rPr>
+                <w:rFonts w:cs="Arial"/>
                 <w:noProof/>
                 <w:webHidden/>
               </w:rPr>
@@ -2492,6 +2621,7 @@
             </w:r>
             <w:r>
               <w:rPr>
+                <w:rFonts w:cs="Arial"/>
                 <w:noProof/>
                 <w:webHidden/>
               </w:rPr>
@@ -2499,6 +2629,7 @@
             </w:r>
             <w:r>
               <w:rPr>
+                <w:rFonts w:cs="Arial"/>
                 <w:noProof/>
                 <w:webHidden/>
               </w:rPr>
@@ -2506,12 +2637,14 @@
             </w:r>
             <w:r>
               <w:rPr>
+                <w:rFonts w:cs="Arial"/>
                 <w:noProof/>
                 <w:webHidden/>
               </w:rPr>
             </w:r>
             <w:r>
               <w:rPr>
+                <w:rFonts w:cs="Arial"/>
                 <w:noProof/>
                 <w:webHidden/>
               </w:rPr>
@@ -2519,6 +2652,7 @@
             </w:r>
             <w:r>
               <w:rPr>
+                <w:rFonts w:cs="Arial"/>
                 <w:noProof/>
                 <w:webHidden/>
               </w:rPr>
@@ -2526,6 +2660,7 @@
             </w:r>
             <w:r>
               <w:rPr>
+                <w:rFonts w:cs="Arial"/>
                 <w:noProof/>
                 <w:webHidden/>
               </w:rPr>
@@ -2534,8 +2669,21 @@
           </w:hyperlink>
         </w:p>
         <w:p>
+          <w:pPr>
+            <w:rPr>
+              <w:rFonts w:ascii="Arial" w:hAnsi="Arial" w:cs="Arial"/>
+            </w:rPr>
+            <w:sectPr>
+              <w:pgSz w:w="11906" w:h="16838" w:code="9"/>
+              <w:pgMar w:top="1701" w:right="1134" w:bottom="1134" w:left="1701" w:header="720" w:footer="720" w:gutter="0"/>
+              <w:pgNumType w:start="1"/>
+              <w:cols w:space="720"/>
+              <w:docGrid w:linePitch="360"/>
+            </w:sectPr>
+          </w:pPr>
           <w:r>
             <w:rPr>
+              <w:rFonts w:ascii="Arial" w:hAnsi="Arial" w:cs="Arial"/>
               <w:b/>
               <w:bCs/>
             </w:rPr>
@@ -2544,36 +2692,6 @@
         </w:p>
       </w:sdtContent>
     </w:sdt>
-    <w:p>
-      <w:pPr>
-        <w:spacing w:after="120" w:line="360" w:lineRule="auto"/>
-        <w:jc w:val="both"/>
-        <w:rPr>
-          <w:rFonts w:ascii="Arial" w:hAnsi="Arial" w:cs="Arial"/>
-          <w:sz w:val="24"/>
-          <w:szCs w:val="24"/>
-        </w:rPr>
-      </w:pPr>
-    </w:p>
-    <w:p>
-      <w:pPr>
-        <w:spacing w:after="120" w:line="360" w:lineRule="auto"/>
-        <w:jc w:val="both"/>
-        <w:rPr>
-          <w:rFonts w:ascii="Arial" w:hAnsi="Arial" w:cs="Arial"/>
-          <w:sz w:val="24"/>
-          <w:szCs w:val="24"/>
-          <w:u w:val="single"/>
-        </w:rPr>
-        <w:sectPr>
-          <w:pgSz w:w="11906" w:h="16838" w:code="9"/>
-          <w:pgMar w:top="1701" w:right="1134" w:bottom="1134" w:left="1701" w:header="720" w:footer="720" w:gutter="0"/>
-          <w:pgNumType w:start="1"/>
-          <w:cols w:space="720"/>
-          <w:docGrid w:linePitch="360"/>
-        </w:sectPr>
-      </w:pPr>
-    </w:p>
     <w:p>
       <w:pPr>
         <w:pStyle w:val="Ttulo1"/>
@@ -3977,23 +4095,7 @@
                                 <w:sz w:val="24"/>
                                 <w:szCs w:val="24"/>
                               </w:rPr>
-                              <w:t>(</w:t>
-                            </w:r>
-                            <w:r>
-                              <w:rPr>
-                                <w:rFonts w:ascii="Arial" w:eastAsiaTheme="minorEastAsia" w:hAnsi="Arial" w:cs="Arial"/>
-                                <w:sz w:val="24"/>
-                                <w:szCs w:val="24"/>
-                              </w:rPr>
-                              <w:t>2</w:t>
-                            </w:r>
-                            <w:r>
-                              <w:rPr>
-                                <w:rFonts w:ascii="Arial" w:eastAsiaTheme="minorEastAsia" w:hAnsi="Arial" w:cs="Arial"/>
-                                <w:sz w:val="24"/>
-                                <w:szCs w:val="24"/>
-                              </w:rPr>
-                              <w:t>)</w:t>
+                              <w:t>(2)</w:t>
                             </w:r>
                           </w:p>
                         </w:txbxContent>
@@ -4032,23 +4134,7 @@
                           <w:sz w:val="24"/>
                           <w:szCs w:val="24"/>
                         </w:rPr>
-                        <w:t>(</w:t>
-                      </w:r>
-                      <w:r>
-                        <w:rPr>
-                          <w:rFonts w:ascii="Arial" w:eastAsiaTheme="minorEastAsia" w:hAnsi="Arial" w:cs="Arial"/>
-                          <w:sz w:val="24"/>
-                          <w:szCs w:val="24"/>
-                        </w:rPr>
-                        <w:t>2</w:t>
-                      </w:r>
-                      <w:r>
-                        <w:rPr>
-                          <w:rFonts w:ascii="Arial" w:eastAsiaTheme="minorEastAsia" w:hAnsi="Arial" w:cs="Arial"/>
-                          <w:sz w:val="24"/>
-                          <w:szCs w:val="24"/>
-                        </w:rPr>
-                        <w:t>)</w:t>
+                        <w:t>(2)</w:t>
                       </w:r>
                     </w:p>
                   </w:txbxContent>
@@ -4064,43 +4150,7 @@
           <w:sz w:val="24"/>
           <w:szCs w:val="24"/>
         </w:rPr>
-        <w:t xml:space="preserve">Os fatores </w:t>
-      </w:r>
-      <w:proofErr w:type="spellStart"/>
-      <w:r>
-        <w:rPr>
-          <w:rFonts w:ascii="Arial" w:eastAsiaTheme="minorEastAsia" w:hAnsi="Arial" w:cs="Arial"/>
-          <w:sz w:val="24"/>
-          <w:szCs w:val="24"/>
-        </w:rPr>
-        <w:t>ap</w:t>
-      </w:r>
-      <w:proofErr w:type="spellEnd"/>
-      <w:r>
-        <w:rPr>
-          <w:rFonts w:ascii="Arial" w:eastAsiaTheme="minorEastAsia" w:hAnsi="Arial" w:cs="Arial"/>
-          <w:sz w:val="24"/>
-          <w:szCs w:val="24"/>
-        </w:rPr>
-        <w:t xml:space="preserve">, </w:t>
-      </w:r>
-      <w:proofErr w:type="spellStart"/>
-      <w:r>
-        <w:rPr>
-          <w:rFonts w:ascii="Arial" w:eastAsiaTheme="minorEastAsia" w:hAnsi="Arial" w:cs="Arial"/>
-          <w:sz w:val="24"/>
-          <w:szCs w:val="24"/>
-        </w:rPr>
-        <w:t>bp</w:t>
-      </w:r>
-      <w:proofErr w:type="spellEnd"/>
-      <w:r>
-        <w:rPr>
-          <w:rFonts w:ascii="Arial" w:eastAsiaTheme="minorEastAsia" w:hAnsi="Arial" w:cs="Arial"/>
-          <w:sz w:val="24"/>
-          <w:szCs w:val="24"/>
-        </w:rPr>
-        <w:t>, cp, dp, ep, são as diagonais da matriz que o problema traz. E são definidos como</w:t>
+        <w:t>Os fatores ap, bp, cp, dp, ep, são as diagonais da matriz que o problema traz. E são definidos como</w:t>
       </w:r>
     </w:p>
     <w:p>
@@ -4413,25 +4463,7 @@
           <w:szCs w:val="24"/>
         </w:rPr>
         <w:tab/>
-        <w:t xml:space="preserve">Sendo a </w:t>
-      </w:r>
-      <w:proofErr w:type="spellStart"/>
-      <w:r>
-        <w:rPr>
-          <w:rFonts w:ascii="Arial" w:eastAsiaTheme="minorEastAsia" w:hAnsi="Arial" w:cs="Arial"/>
-          <w:sz w:val="24"/>
-          <w:szCs w:val="24"/>
-        </w:rPr>
-        <w:t>discretização</w:t>
-      </w:r>
-      <w:proofErr w:type="spellEnd"/>
-      <w:r>
-        <w:rPr>
-          <w:rFonts w:ascii="Arial" w:eastAsiaTheme="minorEastAsia" w:hAnsi="Arial" w:cs="Arial"/>
-          <w:sz w:val="24"/>
-          <w:szCs w:val="24"/>
-        </w:rPr>
-        <w:t xml:space="preserve"> do domínio retangular </w:t>
+        <w:t xml:space="preserve">Sendo a discretização do domínio retangular </w:t>
       </w:r>
       <m:oMath>
         <m:r>
@@ -4614,79 +4646,7 @@
           <w:sz w:val="24"/>
           <w:szCs w:val="24"/>
         </w:rPr>
-        <w:t xml:space="preserve"> Definido esses parâmetros, podemos trabalhar agora em usar a equação de Poisson para resolver problemas reais, para isso usaremos como auxiliar um método de solução de sistemas que é o SOR, modificamos o SOR para trabalhar com vetores de diagonais, onde, anteriormente tínhamos uma matriz </w:t>
-      </w:r>
-      <w:proofErr w:type="spellStart"/>
-      <w:r>
-        <w:rPr>
-          <w:rFonts w:ascii="Arial" w:eastAsiaTheme="minorEastAsia" w:hAnsi="Arial" w:cs="Arial"/>
-          <w:sz w:val="24"/>
-          <w:szCs w:val="24"/>
-        </w:rPr>
-        <w:t>nx</w:t>
-      </w:r>
-      <w:proofErr w:type="spellEnd"/>
-      <w:r>
-        <w:rPr>
-          <w:rFonts w:ascii="Arial" w:eastAsiaTheme="minorEastAsia" w:hAnsi="Arial" w:cs="Arial"/>
-          <w:sz w:val="24"/>
-          <w:szCs w:val="24"/>
-        </w:rPr>
-        <w:t>*</w:t>
-      </w:r>
-      <w:proofErr w:type="spellStart"/>
-      <w:r>
-        <w:rPr>
-          <w:rFonts w:ascii="Arial" w:eastAsiaTheme="minorEastAsia" w:hAnsi="Arial" w:cs="Arial"/>
-          <w:sz w:val="24"/>
-          <w:szCs w:val="24"/>
-        </w:rPr>
-        <w:t>ny</w:t>
-      </w:r>
-      <w:proofErr w:type="spellEnd"/>
-      <w:r>
-        <w:rPr>
-          <w:rFonts w:ascii="Arial" w:eastAsiaTheme="minorEastAsia" w:hAnsi="Arial" w:cs="Arial"/>
-          <w:sz w:val="24"/>
-          <w:szCs w:val="24"/>
-        </w:rPr>
-        <w:t xml:space="preserve"> por </w:t>
-      </w:r>
-      <w:proofErr w:type="spellStart"/>
-      <w:r>
-        <w:rPr>
-          <w:rFonts w:ascii="Arial" w:eastAsiaTheme="minorEastAsia" w:hAnsi="Arial" w:cs="Arial"/>
-          <w:sz w:val="24"/>
-          <w:szCs w:val="24"/>
-        </w:rPr>
-        <w:t>nx</w:t>
-      </w:r>
-      <w:proofErr w:type="spellEnd"/>
-      <w:r>
-        <w:rPr>
-          <w:rFonts w:ascii="Arial" w:eastAsiaTheme="minorEastAsia" w:hAnsi="Arial" w:cs="Arial"/>
-          <w:sz w:val="24"/>
-          <w:szCs w:val="24"/>
-        </w:rPr>
-        <w:t>*</w:t>
-      </w:r>
-      <w:proofErr w:type="spellStart"/>
-      <w:r>
-        <w:rPr>
-          <w:rFonts w:ascii="Arial" w:eastAsiaTheme="minorEastAsia" w:hAnsi="Arial" w:cs="Arial"/>
-          <w:sz w:val="24"/>
-          <w:szCs w:val="24"/>
-        </w:rPr>
-        <w:t>ny</w:t>
-      </w:r>
-      <w:proofErr w:type="spellEnd"/>
-      <w:r>
-        <w:rPr>
-          <w:rFonts w:ascii="Arial" w:eastAsiaTheme="minorEastAsia" w:hAnsi="Arial" w:cs="Arial"/>
-          <w:sz w:val="24"/>
-          <w:szCs w:val="24"/>
-        </w:rPr>
-        <w:t xml:space="preserve"> que era penta diagonal e passamos a ter uma </w:t>
+        <w:t xml:space="preserve"> Definido esses parâmetros, podemos trabalhar agora em usar a equação de Poisson para resolver problemas reais, para isso usaremos como auxiliar um método de solução de sistemas que é o SOR, modificamos o SOR para trabalhar com vetores de diagonais, onde, anteriormente tínhamos uma matriz nx*ny por nx*ny que era penta diagonal e passamos a ter uma </w:t>
       </w:r>
       <m:oMath>
         <m:r>
@@ -4736,43 +4696,7 @@
           <w:sz w:val="24"/>
           <w:szCs w:val="24"/>
         </w:rPr>
-        <w:t xml:space="preserve"> de tamanho </w:t>
-      </w:r>
-      <w:proofErr w:type="spellStart"/>
-      <w:r>
-        <w:rPr>
-          <w:rFonts w:ascii="Arial" w:eastAsiaTheme="minorEastAsia" w:hAnsi="Arial" w:cs="Arial"/>
-          <w:sz w:val="24"/>
-          <w:szCs w:val="24"/>
-        </w:rPr>
-        <w:t>nx</w:t>
-      </w:r>
-      <w:proofErr w:type="spellEnd"/>
-      <w:r>
-        <w:rPr>
-          <w:rFonts w:ascii="Arial" w:eastAsiaTheme="minorEastAsia" w:hAnsi="Arial" w:cs="Arial"/>
-          <w:sz w:val="24"/>
-          <w:szCs w:val="24"/>
-        </w:rPr>
-        <w:t>*</w:t>
-      </w:r>
-      <w:proofErr w:type="spellStart"/>
-      <w:r>
-        <w:rPr>
-          <w:rFonts w:ascii="Arial" w:eastAsiaTheme="minorEastAsia" w:hAnsi="Arial" w:cs="Arial"/>
-          <w:sz w:val="24"/>
-          <w:szCs w:val="24"/>
-        </w:rPr>
-        <w:t>ny</w:t>
-      </w:r>
-      <w:proofErr w:type="spellEnd"/>
-      <w:r>
-        <w:rPr>
-          <w:rFonts w:ascii="Arial" w:eastAsiaTheme="minorEastAsia" w:hAnsi="Arial" w:cs="Arial"/>
-          <w:sz w:val="24"/>
-          <w:szCs w:val="24"/>
-        </w:rPr>
-        <w:t>. Depois de definido essa nova matriz, vamos aplicar algumas condições necessárias, que são</w:t>
+        <w:t xml:space="preserve"> de tamanho nx*ny. Depois de definido essa nova matriz, vamos aplicar algumas condições necessárias, que são</w:t>
       </w:r>
     </w:p>
     <w:p>
@@ -4864,30 +4788,7 @@
           <w:szCs w:val="24"/>
         </w:rPr>
         <w:tab/>
-      </w:r>
-      <w:r>
-        <w:rPr>
-          <w:rFonts w:ascii="Arial" w:eastAsiaTheme="minorEastAsia" w:hAnsi="Arial" w:cs="Arial"/>
-          <w:sz w:val="24"/>
-          <w:szCs w:val="24"/>
-        </w:rPr>
-        <w:t>(</w:t>
-      </w:r>
-      <w:r>
-        <w:rPr>
-          <w:rFonts w:ascii="Arial" w:eastAsiaTheme="minorEastAsia" w:hAnsi="Arial" w:cs="Arial"/>
-          <w:sz w:val="24"/>
-          <w:szCs w:val="24"/>
-        </w:rPr>
-        <w:t>3</w:t>
-      </w:r>
-      <w:r>
-        <w:rPr>
-          <w:rFonts w:ascii="Arial" w:eastAsiaTheme="minorEastAsia" w:hAnsi="Arial" w:cs="Arial"/>
-          <w:sz w:val="24"/>
-          <w:szCs w:val="24"/>
-        </w:rPr>
-        <w:t>)</w:t>
+        <w:t>(3)</w:t>
       </w:r>
     </w:p>
     <w:p>
@@ -5021,23 +4922,7 @@
                                 <w:sz w:val="24"/>
                                 <w:szCs w:val="24"/>
                               </w:rPr>
-                              <w:t>(</w:t>
-                            </w:r>
-                            <w:r>
-                              <w:rPr>
-                                <w:rFonts w:ascii="Arial" w:eastAsiaTheme="minorEastAsia" w:hAnsi="Arial" w:cs="Arial"/>
-                                <w:sz w:val="24"/>
-                                <w:szCs w:val="24"/>
-                              </w:rPr>
-                              <w:t>5</w:t>
-                            </w:r>
-                            <w:r>
-                              <w:rPr>
-                                <w:rFonts w:ascii="Arial" w:eastAsiaTheme="minorEastAsia" w:hAnsi="Arial" w:cs="Arial"/>
-                                <w:sz w:val="24"/>
-                                <w:szCs w:val="24"/>
-                              </w:rPr>
-                              <w:t>)</w:t>
+                              <w:t>(5)</w:t>
                             </w:r>
                           </w:p>
                         </w:txbxContent>
@@ -5072,23 +4957,7 @@
                           <w:sz w:val="24"/>
                           <w:szCs w:val="24"/>
                         </w:rPr>
-                        <w:t>(</w:t>
-                      </w:r>
-                      <w:r>
-                        <w:rPr>
-                          <w:rFonts w:ascii="Arial" w:eastAsiaTheme="minorEastAsia" w:hAnsi="Arial" w:cs="Arial"/>
-                          <w:sz w:val="24"/>
-                          <w:szCs w:val="24"/>
-                        </w:rPr>
-                        <w:t>5</w:t>
-                      </w:r>
-                      <w:r>
-                        <w:rPr>
-                          <w:rFonts w:ascii="Arial" w:eastAsiaTheme="minorEastAsia" w:hAnsi="Arial" w:cs="Arial"/>
-                          <w:sz w:val="24"/>
-                          <w:szCs w:val="24"/>
-                        </w:rPr>
-                        <w:t>)</w:t>
+                        <w:t>(5)</w:t>
                       </w:r>
                     </w:p>
                   </w:txbxContent>
@@ -6314,6 +6183,7 @@
         <w:tag w:val="goog_rdk_89"/>
         <w:id w:val="590734821"/>
       </w:sdtPr>
+      <w:sdtEndPr/>
       <w:sdtContent>
         <w:p>
           <w:pPr>
@@ -6494,6 +6364,7 @@
         <w:tag w:val="goog_rdk_90"/>
         <w:id w:val="-86302953"/>
       </w:sdtPr>
+      <w:sdtEndPr/>
       <w:sdtContent>
         <w:p>
           <w:pPr>
@@ -6511,59 +6382,23 @@
               <w:szCs w:val="24"/>
             </w:rPr>
             <w:tab/>
-            <w:t xml:space="preserve">Queremos verificar as iterações de convergência para Gauss </w:t>
+            <w:t>Queremos verificar as iterações de convergência para Gauss Seidel e S</w:t>
           </w:r>
-          <w:proofErr w:type="spellStart"/>
           <w:r>
             <w:rPr>
               <w:rFonts w:ascii="Arial" w:eastAsia="Arial" w:hAnsi="Arial" w:cs="Arial"/>
               <w:sz w:val="24"/>
               <w:szCs w:val="24"/>
             </w:rPr>
-            <w:t>Seidel</w:t>
+            <w:t>OR</w:t>
           </w:r>
-          <w:proofErr w:type="spellEnd"/>
           <w:r>
             <w:rPr>
               <w:rFonts w:ascii="Arial" w:eastAsia="Arial" w:hAnsi="Arial" w:cs="Arial"/>
               <w:sz w:val="24"/>
               <w:szCs w:val="24"/>
             </w:rPr>
-            <w:t xml:space="preserve"> e S</w:t>
-          </w:r>
-          <w:r>
-            <w:rPr>
-              <w:rFonts w:ascii="Arial" w:eastAsia="Arial" w:hAnsi="Arial" w:cs="Arial"/>
-              <w:sz w:val="24"/>
-              <w:szCs w:val="24"/>
-            </w:rPr>
-            <w:t>OR</w:t>
-          </w:r>
-          <w:r>
-            <w:rPr>
-              <w:rFonts w:ascii="Arial" w:eastAsia="Arial" w:hAnsi="Arial" w:cs="Arial"/>
-              <w:sz w:val="24"/>
-              <w:szCs w:val="24"/>
-            </w:rPr>
-            <w:t xml:space="preserve">, lembrando que Gauss </w:t>
-          </w:r>
-          <w:proofErr w:type="spellStart"/>
-          <w:r>
-            <w:rPr>
-              <w:rFonts w:ascii="Arial" w:eastAsia="Arial" w:hAnsi="Arial" w:cs="Arial"/>
-              <w:sz w:val="24"/>
-              <w:szCs w:val="24"/>
-            </w:rPr>
-            <w:t>Seidel</w:t>
-          </w:r>
-          <w:proofErr w:type="spellEnd"/>
-          <w:r>
-            <w:rPr>
-              <w:rFonts w:ascii="Arial" w:eastAsia="Arial" w:hAnsi="Arial" w:cs="Arial"/>
-              <w:sz w:val="24"/>
-              <w:szCs w:val="24"/>
-            </w:rPr>
-            <w:t xml:space="preserve"> é o S</w:t>
+            <w:t>, lembrando que Gauss Seidel é o S</w:t>
           </w:r>
           <w:r>
             <w:rPr>
@@ -6626,6 +6461,7 @@
         <w:id w:val="-252982991"/>
         <w:showingPlcHdr/>
       </w:sdtPr>
+      <w:sdtEndPr/>
       <w:sdtContent>
         <w:p>
           <w:pPr>
@@ -6660,6 +6496,7 @@
           <w:tag w:val="goog_rdk_92"/>
           <w:id w:val="-225147374"/>
         </w:sdtPr>
+        <w:sdtEndPr/>
         <w:sdtContent>
           <m:oMath>
             <m:r>
@@ -6782,14 +6619,9 @@
       </w:pPr>
       <w:bookmarkStart w:id="11" w:name="_Toc12218893"/>
       <w:r>
-        <w:t xml:space="preserve">Verificar as iterações e erros para diferentes </w:t>
-      </w:r>
-      <w:proofErr w:type="spellStart"/>
-      <w:r>
-        <w:t>h’s</w:t>
+        <w:t>Verificar as iterações e erros para diferentes h’s</w:t>
       </w:r>
       <w:bookmarkEnd w:id="11"/>
-      <w:proofErr w:type="spellEnd"/>
     </w:p>
     <w:sdt>
       <w:sdtPr>
@@ -6797,6 +6629,7 @@
         <w:id w:val="-1777709982"/>
         <w:showingPlcHdr/>
       </w:sdtPr>
+      <w:sdtEndPr/>
       <w:sdtContent>
         <w:p>
           <w:pPr>
@@ -6820,6 +6653,7 @@
         <w:tag w:val="goog_rdk_100"/>
         <w:id w:val="2042316470"/>
       </w:sdtPr>
+      <w:sdtEndPr/>
       <w:sdtContent>
         <w:p>
           <w:pPr>
@@ -6966,6 +6800,7 @@
         <w:tag w:val="goog_rdk_102"/>
         <w:id w:val="404887522"/>
       </w:sdtPr>
+      <w:sdtEndPr/>
       <w:sdtContent>
         <w:p>
           <w:pPr>
@@ -7062,6 +6897,7 @@
               <w:tag w:val="goog_rdk_103"/>
               <w:id w:val="-1782264498"/>
             </w:sdtPr>
+            <w:sdtEndPr/>
             <w:sdtContent>
               <w:p>
                 <w:pPr>
@@ -7110,6 +6946,7 @@
               <w:tag w:val="goog_rdk_104"/>
               <w:id w:val="-2104867826"/>
             </w:sdtPr>
+            <w:sdtEndPr/>
             <w:sdtContent>
               <w:p>
                 <w:pPr>
@@ -7136,19 +6973,8 @@
                     <w:sz w:val="24"/>
                     <w:szCs w:val="24"/>
                   </w:rPr>
-                  <w:t xml:space="preserve">Gauss </w:t>
+                  <w:t>Gauss Seidel</w:t>
                 </w:r>
-                <w:proofErr w:type="spellStart"/>
-                <w:r>
-                  <w:rPr>
-                    <w:rFonts w:ascii="Arial" w:eastAsia="Arial" w:hAnsi="Arial" w:cs="Arial"/>
-                    <w:i/>
-                    <w:sz w:val="24"/>
-                    <w:szCs w:val="24"/>
-                  </w:rPr>
-                  <w:t>Seidel</w:t>
-                </w:r>
-                <w:proofErr w:type="spellEnd"/>
               </w:p>
             </w:sdtContent>
           </w:sdt>
@@ -7169,6 +6995,7 @@
               <w:tag w:val="goog_rdk_105"/>
               <w:id w:val="684261751"/>
             </w:sdtPr>
+            <w:sdtEndPr/>
             <w:sdtContent>
               <w:p>
                 <w:pPr>
@@ -7219,6 +7046,7 @@
               <w:tag w:val="goog_rdk_106"/>
               <w:id w:val="-2135542645"/>
             </w:sdtPr>
+            <w:sdtEndPr/>
             <w:sdtContent>
               <w:p>
                 <w:pPr>
@@ -7238,7 +7066,6 @@
                     <w:szCs w:val="24"/>
                   </w:rPr>
                 </w:pPr>
-                <w:proofErr w:type="spellStart"/>
                 <w:r>
                   <w:rPr>
                     <w:rFonts w:ascii="Arial" w:eastAsia="Arial" w:hAnsi="Arial" w:cs="Arial"/>
@@ -7248,7 +7075,6 @@
                   </w:rPr>
                   <w:t>Hx</w:t>
                 </w:r>
-                <w:proofErr w:type="spellEnd"/>
               </w:p>
             </w:sdtContent>
           </w:sdt>
@@ -7269,6 +7095,7 @@
               <w:tag w:val="goog_rdk_107"/>
               <w:id w:val="354705613"/>
             </w:sdtPr>
+            <w:sdtEndPr/>
             <w:sdtContent>
               <w:p>
                 <w:pPr>
@@ -7315,6 +7142,7 @@
               <w:tag w:val="goog_rdk_108"/>
               <w:id w:val="-390187981"/>
             </w:sdtPr>
+            <w:sdtEndPr/>
             <w:sdtContent>
               <w:p>
                 <w:pPr>
@@ -7363,6 +7191,7 @@
               <w:tag w:val="goog_rdk_109"/>
               <w:id w:val="-430511461"/>
             </w:sdtPr>
+            <w:sdtEndPr/>
             <w:sdtContent>
               <w:p>
                 <w:pPr>
@@ -7382,7 +7211,6 @@
                     <w:szCs w:val="24"/>
                   </w:rPr>
                 </w:pPr>
-                <w:proofErr w:type="spellStart"/>
                 <w:r>
                   <w:rPr>
                     <w:rFonts w:ascii="Arial" w:eastAsia="Arial" w:hAnsi="Arial" w:cs="Arial"/>
@@ -7392,7 +7220,6 @@
                   </w:rPr>
                   <w:t>Hy</w:t>
                 </w:r>
-                <w:proofErr w:type="spellEnd"/>
               </w:p>
             </w:sdtContent>
           </w:sdt>
@@ -7413,6 +7240,7 @@
               <w:tag w:val="goog_rdk_110"/>
               <w:id w:val="-1437750705"/>
             </w:sdtPr>
+            <w:sdtEndPr/>
             <w:sdtContent>
               <w:p>
                 <w:pPr>
@@ -7459,6 +7287,7 @@
               <w:tag w:val="goog_rdk_111"/>
               <w:id w:val="-262233801"/>
             </w:sdtPr>
+            <w:sdtEndPr/>
             <w:sdtContent>
               <w:p>
                 <w:pPr>
@@ -7507,6 +7336,7 @@
               <w:tag w:val="goog_rdk_112"/>
               <w:id w:val="608782141"/>
             </w:sdtPr>
+            <w:sdtEndPr/>
             <w:sdtContent>
               <w:p>
                 <w:pPr>
@@ -7555,6 +7385,7 @@
               <w:tag w:val="goog_rdk_113"/>
               <w:id w:val="1147393915"/>
             </w:sdtPr>
+            <w:sdtEndPr/>
             <w:sdtContent>
               <w:p>
                 <w:pPr>
@@ -7601,6 +7432,7 @@
               <w:tag w:val="goog_rdk_114"/>
               <w:id w:val="-149674753"/>
             </w:sdtPr>
+            <w:sdtEndPr/>
             <w:sdtContent>
               <w:p>
                 <w:pPr>
@@ -7649,6 +7481,7 @@
               <w:tag w:val="goog_rdk_115"/>
               <w:id w:val="-1559245556"/>
             </w:sdtPr>
+            <w:sdtEndPr/>
             <w:sdtContent>
               <w:p>
                 <w:pPr>
@@ -7697,6 +7530,7 @@
               <w:tag w:val="goog_rdk_116"/>
               <w:id w:val="-1149740083"/>
             </w:sdtPr>
+            <w:sdtEndPr/>
             <w:sdtContent>
               <w:p>
                 <w:pPr>
@@ -7743,6 +7577,7 @@
               <w:tag w:val="goog_rdk_117"/>
               <w:id w:val="221415824"/>
             </w:sdtPr>
+            <w:sdtEndPr/>
             <w:sdtContent>
               <w:p>
                 <w:pPr>
@@ -7791,6 +7626,7 @@
               <w:tag w:val="goog_rdk_118"/>
               <w:id w:val="-1118369953"/>
             </w:sdtPr>
+            <w:sdtEndPr/>
             <w:sdtContent>
               <w:p>
                 <w:pPr>
@@ -7817,27 +7653,7 @@
                     <w:sz w:val="24"/>
                     <w:szCs w:val="24"/>
                   </w:rPr>
-                  <w:t>Erro (</w:t>
-                </w:r>
-                <w:proofErr w:type="spellStart"/>
-                <w:r>
-                  <w:rPr>
-                    <w:rFonts w:ascii="Arial" w:eastAsia="Arial" w:hAnsi="Arial" w:cs="Arial"/>
-                    <w:b/>
-                    <w:sz w:val="24"/>
-                    <w:szCs w:val="24"/>
-                  </w:rPr>
-                  <w:t>Vexato</w:t>
-                </w:r>
-                <w:proofErr w:type="spellEnd"/>
-                <w:r>
-                  <w:rPr>
-                    <w:rFonts w:ascii="Arial" w:eastAsia="Arial" w:hAnsi="Arial" w:cs="Arial"/>
-                    <w:b/>
-                    <w:sz w:val="24"/>
-                    <w:szCs w:val="24"/>
-                  </w:rPr>
-                  <w:t xml:space="preserve"> - V)</w:t>
+                  <w:t>Erro (Vexato - V)</w:t>
                 </w:r>
               </w:p>
             </w:sdtContent>
@@ -7859,6 +7675,7 @@
               <w:tag w:val="goog_rdk_119"/>
               <w:id w:val="165375414"/>
             </w:sdtPr>
+            <w:sdtEndPr/>
             <w:sdtContent>
               <w:p>
                 <w:pPr>
@@ -7905,6 +7722,7 @@
               <w:tag w:val="goog_rdk_120"/>
               <w:id w:val="979882162"/>
             </w:sdtPr>
+            <w:sdtEndPr/>
             <w:sdtContent>
               <w:p>
                 <w:pPr>
@@ -7942,6 +7760,7 @@
         <w:tag w:val="goog_rdk_121"/>
         <w:id w:val="-1504888594"/>
       </w:sdtPr>
+      <w:sdtEndPr/>
       <w:sdtContent>
         <w:p>
           <w:pPr>
@@ -7974,6 +7793,7 @@
         <w:tag w:val="goog_rdk_123"/>
         <w:id w:val="959222494"/>
       </w:sdtPr>
+      <w:sdtEndPr/>
       <w:sdtContent>
         <w:p>
           <w:pPr>
@@ -8082,6 +7902,7 @@
               <w:tag w:val="goog_rdk_124"/>
               <w:id w:val="-1689976760"/>
             </w:sdtPr>
+            <w:sdtEndPr/>
             <w:sdtContent>
               <w:p>
                 <w:pPr>
@@ -8123,6 +7944,7 @@
               <w:tag w:val="goog_rdk_125"/>
               <w:id w:val="157506101"/>
             </w:sdtPr>
+            <w:sdtEndPr/>
             <w:sdtContent>
               <w:p>
                 <w:pPr>
@@ -8142,19 +7964,8 @@
                     <w:sz w:val="24"/>
                     <w:szCs w:val="24"/>
                   </w:rPr>
-                  <w:t xml:space="preserve">Gauss </w:t>
+                  <w:t>Gauss Seidel</w:t>
                 </w:r>
-                <w:proofErr w:type="spellStart"/>
-                <w:r>
-                  <w:rPr>
-                    <w:rFonts w:ascii="Arial" w:eastAsia="Arial" w:hAnsi="Arial" w:cs="Arial"/>
-                    <w:i/>
-                    <w:sz w:val="24"/>
-                    <w:szCs w:val="24"/>
-                  </w:rPr>
-                  <w:t>Seidel</w:t>
-                </w:r>
-                <w:proofErr w:type="spellEnd"/>
               </w:p>
             </w:sdtContent>
           </w:sdt>
@@ -8175,6 +7986,7 @@
               <w:tag w:val="goog_rdk_126"/>
               <w:id w:val="-221445296"/>
             </w:sdtPr>
+            <w:sdtEndPr/>
             <w:sdtContent>
               <w:p>
                 <w:pPr>
@@ -8218,6 +8030,7 @@
               <w:tag w:val="goog_rdk_127"/>
               <w:id w:val="1303035668"/>
             </w:sdtPr>
+            <w:sdtEndPr/>
             <w:sdtContent>
               <w:p>
                 <w:pPr>
@@ -8230,7 +8043,6 @@
                     <w:szCs w:val="24"/>
                   </w:rPr>
                 </w:pPr>
-                <w:proofErr w:type="spellStart"/>
                 <w:r>
                   <w:rPr>
                     <w:rFonts w:ascii="Arial" w:eastAsia="Arial" w:hAnsi="Arial" w:cs="Arial"/>
@@ -8240,7 +8052,6 @@
                   </w:rPr>
                   <w:t>Hx</w:t>
                 </w:r>
-                <w:proofErr w:type="spellEnd"/>
               </w:p>
             </w:sdtContent>
           </w:sdt>
@@ -8261,6 +8072,7 @@
               <w:tag w:val="goog_rdk_128"/>
               <w:id w:val="-622618830"/>
             </w:sdtPr>
+            <w:sdtEndPr/>
             <w:sdtContent>
               <w:p>
                 <w:pPr>
@@ -8300,6 +8112,7 @@
               <w:tag w:val="goog_rdk_129"/>
               <w:id w:val="-952621681"/>
             </w:sdtPr>
+            <w:sdtEndPr/>
             <w:sdtContent>
               <w:p>
                 <w:pPr>
@@ -8341,6 +8154,7 @@
               <w:tag w:val="goog_rdk_130"/>
               <w:id w:val="471799442"/>
             </w:sdtPr>
+            <w:sdtEndPr/>
             <w:sdtContent>
               <w:p>
                 <w:pPr>
@@ -8353,7 +8167,6 @@
                     <w:szCs w:val="24"/>
                   </w:rPr>
                 </w:pPr>
-                <w:proofErr w:type="spellStart"/>
                 <w:r>
                   <w:rPr>
                     <w:rFonts w:ascii="Arial" w:eastAsia="Arial" w:hAnsi="Arial" w:cs="Arial"/>
@@ -8363,7 +8176,6 @@
                   </w:rPr>
                   <w:t>Hy</w:t>
                 </w:r>
-                <w:proofErr w:type="spellEnd"/>
               </w:p>
             </w:sdtContent>
           </w:sdt>
@@ -8384,6 +8196,7 @@
               <w:tag w:val="goog_rdk_131"/>
               <w:id w:val="991765184"/>
             </w:sdtPr>
+            <w:sdtEndPr/>
             <w:sdtContent>
               <w:p>
                 <w:pPr>
@@ -8423,6 +8236,7 @@
               <w:tag w:val="goog_rdk_132"/>
               <w:id w:val="1540467506"/>
             </w:sdtPr>
+            <w:sdtEndPr/>
             <w:sdtContent>
               <w:p>
                 <w:pPr>
@@ -8464,6 +8278,7 @@
               <w:tag w:val="goog_rdk_133"/>
               <w:id w:val="36864865"/>
             </w:sdtPr>
+            <w:sdtEndPr/>
             <w:sdtContent>
               <w:p>
                 <w:pPr>
@@ -8505,6 +8320,7 @@
               <w:tag w:val="goog_rdk_134"/>
               <w:id w:val="-2094765567"/>
             </w:sdtPr>
+            <w:sdtEndPr/>
             <w:sdtContent>
               <w:p>
                 <w:pPr>
@@ -8544,6 +8360,7 @@
               <w:tag w:val="goog_rdk_135"/>
               <w:id w:val="-6990594"/>
             </w:sdtPr>
+            <w:sdtEndPr/>
             <w:sdtContent>
               <w:p>
                 <w:pPr>
@@ -8585,6 +8402,7 @@
               <w:tag w:val="goog_rdk_136"/>
               <w:id w:val="-128405995"/>
             </w:sdtPr>
+            <w:sdtEndPr/>
             <w:sdtContent>
               <w:p>
                 <w:pPr>
@@ -8626,6 +8444,7 @@
               <w:tag w:val="goog_rdk_137"/>
               <w:id w:val="-850797422"/>
             </w:sdtPr>
+            <w:sdtEndPr/>
             <w:sdtContent>
               <w:p>
                 <w:pPr>
@@ -8665,6 +8484,7 @@
               <w:tag w:val="goog_rdk_138"/>
               <w:id w:val="669837731"/>
             </w:sdtPr>
+            <w:sdtEndPr/>
             <w:sdtContent>
               <w:p>
                 <w:pPr>
@@ -8706,6 +8526,7 @@
               <w:tag w:val="goog_rdk_139"/>
               <w:id w:val="-1904829656"/>
             </w:sdtPr>
+            <w:sdtEndPr/>
             <w:sdtContent>
               <w:p>
                 <w:pPr>
@@ -8725,27 +8546,7 @@
                     <w:sz w:val="24"/>
                     <w:szCs w:val="24"/>
                   </w:rPr>
-                  <w:t>Erro (</w:t>
-                </w:r>
-                <w:proofErr w:type="spellStart"/>
-                <w:r>
-                  <w:rPr>
-                    <w:rFonts w:ascii="Arial" w:eastAsia="Arial" w:hAnsi="Arial" w:cs="Arial"/>
-                    <w:b/>
-                    <w:sz w:val="24"/>
-                    <w:szCs w:val="24"/>
-                  </w:rPr>
-                  <w:t>Vexato</w:t>
-                </w:r>
-                <w:proofErr w:type="spellEnd"/>
-                <w:r>
-                  <w:rPr>
-                    <w:rFonts w:ascii="Arial" w:eastAsia="Arial" w:hAnsi="Arial" w:cs="Arial"/>
-                    <w:b/>
-                    <w:sz w:val="24"/>
-                    <w:szCs w:val="24"/>
-                  </w:rPr>
-                  <w:t xml:space="preserve"> - V)</w:t>
+                  <w:t>Erro (Vexato - V)</w:t>
                 </w:r>
               </w:p>
             </w:sdtContent>
@@ -8767,6 +8568,7 @@
               <w:tag w:val="goog_rdk_140"/>
               <w:id w:val="-1552675755"/>
             </w:sdtPr>
+            <w:sdtEndPr/>
             <w:sdtContent>
               <w:p>
                 <w:pPr>
@@ -8806,6 +8608,7 @@
               <w:tag w:val="goog_rdk_141"/>
               <w:id w:val="1820223807"/>
             </w:sdtPr>
+            <w:sdtEndPr/>
             <w:sdtContent>
               <w:p>
                 <w:pPr>
@@ -8836,6 +8639,7 @@
         <w:tag w:val="goog_rdk_142"/>
         <w:id w:val="-152145091"/>
       </w:sdtPr>
+      <w:sdtEndPr/>
       <w:sdtContent>
         <w:p>
           <w:pPr>
@@ -8855,6 +8659,7 @@
         <w:tag w:val="goog_rdk_143"/>
         <w:id w:val="1355607284"/>
       </w:sdtPr>
+      <w:sdtEndPr/>
       <w:sdtContent>
         <w:p>
           <w:pPr>
@@ -8874,6 +8679,7 @@
         <w:tag w:val="goog_rdk_144"/>
         <w:id w:val="-1357884615"/>
       </w:sdtPr>
+      <w:sdtEndPr/>
       <w:sdtContent>
         <w:p>
           <w:pPr>
@@ -8935,6 +8741,7 @@
               <w:tag w:val="goog_rdk_145"/>
               <w:id w:val="-116374615"/>
             </w:sdtPr>
+            <w:sdtEndPr/>
             <w:sdtContent>
               <w:p>
                 <w:pPr>
@@ -8976,6 +8783,7 @@
               <w:tag w:val="goog_rdk_146"/>
               <w:id w:val="-225297669"/>
             </w:sdtPr>
+            <w:sdtEndPr/>
             <w:sdtContent>
               <w:p>
                 <w:pPr>
@@ -8995,19 +8803,8 @@
                     <w:sz w:val="24"/>
                     <w:szCs w:val="24"/>
                   </w:rPr>
-                  <w:t xml:space="preserve">Gauss </w:t>
+                  <w:t>Gauss Seidel</w:t>
                 </w:r>
-                <w:proofErr w:type="spellStart"/>
-                <w:r>
-                  <w:rPr>
-                    <w:rFonts w:ascii="Arial" w:eastAsia="Arial" w:hAnsi="Arial" w:cs="Arial"/>
-                    <w:i/>
-                    <w:sz w:val="24"/>
-                    <w:szCs w:val="24"/>
-                  </w:rPr>
-                  <w:t>Seidel</w:t>
-                </w:r>
-                <w:proofErr w:type="spellEnd"/>
               </w:p>
             </w:sdtContent>
           </w:sdt>
@@ -9028,6 +8825,7 @@
               <w:tag w:val="goog_rdk_147"/>
               <w:id w:val="158744194"/>
             </w:sdtPr>
+            <w:sdtEndPr/>
             <w:sdtContent>
               <w:p>
                 <w:pPr>
@@ -9071,6 +8869,7 @@
               <w:tag w:val="goog_rdk_148"/>
               <w:id w:val="1481108767"/>
             </w:sdtPr>
+            <w:sdtEndPr/>
             <w:sdtContent>
               <w:p>
                 <w:pPr>
@@ -9083,7 +8882,6 @@
                     <w:szCs w:val="24"/>
                   </w:rPr>
                 </w:pPr>
-                <w:proofErr w:type="spellStart"/>
                 <w:r>
                   <w:rPr>
                     <w:rFonts w:ascii="Arial" w:eastAsia="Arial" w:hAnsi="Arial" w:cs="Arial"/>
@@ -9093,7 +8891,6 @@
                   </w:rPr>
                   <w:t>Hx</w:t>
                 </w:r>
-                <w:proofErr w:type="spellEnd"/>
               </w:p>
             </w:sdtContent>
           </w:sdt>
@@ -9114,6 +8911,7 @@
               <w:tag w:val="goog_rdk_149"/>
               <w:id w:val="918288592"/>
             </w:sdtPr>
+            <w:sdtEndPr/>
             <w:sdtContent>
               <w:p>
                 <w:pPr>
@@ -9153,6 +8951,7 @@
               <w:tag w:val="goog_rdk_150"/>
               <w:id w:val="-1493641409"/>
             </w:sdtPr>
+            <w:sdtEndPr/>
             <w:sdtContent>
               <w:p>
                 <w:pPr>
@@ -9194,6 +8993,7 @@
               <w:tag w:val="goog_rdk_151"/>
               <w:id w:val="-51708696"/>
             </w:sdtPr>
+            <w:sdtEndPr/>
             <w:sdtContent>
               <w:p>
                 <w:pPr>
@@ -9206,7 +9006,6 @@
                     <w:szCs w:val="24"/>
                   </w:rPr>
                 </w:pPr>
-                <w:proofErr w:type="spellStart"/>
                 <w:r>
                   <w:rPr>
                     <w:rFonts w:ascii="Arial" w:eastAsia="Arial" w:hAnsi="Arial" w:cs="Arial"/>
@@ -9216,7 +9015,6 @@
                   </w:rPr>
                   <w:t>Hy</w:t>
                 </w:r>
-                <w:proofErr w:type="spellEnd"/>
               </w:p>
             </w:sdtContent>
           </w:sdt>
@@ -9237,6 +9035,7 @@
               <w:tag w:val="goog_rdk_152"/>
               <w:id w:val="-781026894"/>
             </w:sdtPr>
+            <w:sdtEndPr/>
             <w:sdtContent>
               <w:p>
                 <w:pPr>
@@ -9276,6 +9075,7 @@
               <w:tag w:val="goog_rdk_153"/>
               <w:id w:val="-309635839"/>
             </w:sdtPr>
+            <w:sdtEndPr/>
             <w:sdtContent>
               <w:p>
                 <w:pPr>
@@ -9317,6 +9117,7 @@
               <w:tag w:val="goog_rdk_154"/>
               <w:id w:val="1564683323"/>
             </w:sdtPr>
+            <w:sdtEndPr/>
             <w:sdtContent>
               <w:p>
                 <w:pPr>
@@ -9358,6 +9159,7 @@
               <w:tag w:val="goog_rdk_155"/>
               <w:id w:val="519514940"/>
             </w:sdtPr>
+            <w:sdtEndPr/>
             <w:sdtContent>
               <w:p>
                 <w:pPr>
@@ -9397,6 +9199,7 @@
               <w:tag w:val="goog_rdk_156"/>
               <w:id w:val="-175966976"/>
             </w:sdtPr>
+            <w:sdtEndPr/>
             <w:sdtContent>
               <w:p>
                 <w:pPr>
@@ -9438,6 +9241,7 @@
               <w:tag w:val="goog_rdk_157"/>
               <w:id w:val="1830252988"/>
             </w:sdtPr>
+            <w:sdtEndPr/>
             <w:sdtContent>
               <w:p>
                 <w:pPr>
@@ -9479,6 +9283,7 @@
               <w:tag w:val="goog_rdk_158"/>
               <w:id w:val="-1735470005"/>
             </w:sdtPr>
+            <w:sdtEndPr/>
             <w:sdtContent>
               <w:p>
                 <w:pPr>
@@ -9518,6 +9323,7 @@
               <w:tag w:val="goog_rdk_159"/>
               <w:id w:val="-1641337694"/>
             </w:sdtPr>
+            <w:sdtEndPr/>
             <w:sdtContent>
               <w:p>
                 <w:pPr>
@@ -9559,6 +9365,7 @@
               <w:tag w:val="goog_rdk_160"/>
               <w:id w:val="-1851555142"/>
             </w:sdtPr>
+            <w:sdtEndPr/>
             <w:sdtContent>
               <w:p>
                 <w:pPr>
@@ -9578,27 +9385,7 @@
                     <w:sz w:val="24"/>
                     <w:szCs w:val="24"/>
                   </w:rPr>
-                  <w:t>Erro (</w:t>
-                </w:r>
-                <w:proofErr w:type="spellStart"/>
-                <w:r>
-                  <w:rPr>
-                    <w:rFonts w:ascii="Arial" w:eastAsia="Arial" w:hAnsi="Arial" w:cs="Arial"/>
-                    <w:b/>
-                    <w:sz w:val="24"/>
-                    <w:szCs w:val="24"/>
-                  </w:rPr>
-                  <w:t>Vexato</w:t>
-                </w:r>
-                <w:proofErr w:type="spellEnd"/>
-                <w:r>
-                  <w:rPr>
-                    <w:rFonts w:ascii="Arial" w:eastAsia="Arial" w:hAnsi="Arial" w:cs="Arial"/>
-                    <w:b/>
-                    <w:sz w:val="24"/>
-                    <w:szCs w:val="24"/>
-                  </w:rPr>
-                  <w:t xml:space="preserve"> - V)</w:t>
+                  <w:t>Erro (Vexato - V)</w:t>
                 </w:r>
               </w:p>
             </w:sdtContent>
@@ -9620,6 +9407,7 @@
               <w:tag w:val="goog_rdk_161"/>
               <w:id w:val="1750691126"/>
             </w:sdtPr>
+            <w:sdtEndPr/>
             <w:sdtContent>
               <w:p>
                 <w:pPr>
@@ -9659,6 +9447,7 @@
               <w:tag w:val="goog_rdk_162"/>
               <w:id w:val="57601365"/>
             </w:sdtPr>
+            <w:sdtEndPr/>
             <w:sdtContent>
               <w:p>
                 <w:pPr>
@@ -9711,6 +9500,7 @@
         <w:tag w:val="goog_rdk_164"/>
         <w:id w:val="-131491700"/>
       </w:sdtPr>
+      <w:sdtEndPr/>
       <w:sdtContent>
         <w:p>
           <w:pPr>
@@ -9738,25 +9528,23 @@
               <w:szCs w:val="24"/>
             </w:rPr>
             <w:lastRenderedPageBreak/>
-            <w:t xml:space="preserve">utilizamos, vamos reparar na escolha do h e o que resultou. Na tabela 1 onde h = 0.5 temos um número de iterações 59 para Gauss </w:t>
+            <w:t>utilizamos, vamos reparar na escolha do h e o que resultou. Na tabela 1 onde h = 0.5 temos um número de iterações 59 para Gauss Seidel e 40 para S</w:t>
           </w:r>
-          <w:proofErr w:type="spellStart"/>
           <w:r>
             <w:rPr>
               <w:rFonts w:ascii="Arial" w:eastAsia="Arial" w:hAnsi="Arial" w:cs="Arial"/>
               <w:sz w:val="24"/>
               <w:szCs w:val="24"/>
             </w:rPr>
-            <w:t>Seidel</w:t>
+            <w:t>OR</w:t>
           </w:r>
-          <w:proofErr w:type="spellEnd"/>
           <w:r>
             <w:rPr>
               <w:rFonts w:ascii="Arial" w:eastAsia="Arial" w:hAnsi="Arial" w:cs="Arial"/>
               <w:sz w:val="24"/>
               <w:szCs w:val="24"/>
             </w:rPr>
-            <w:t xml:space="preserve"> e 40 para S</w:t>
+            <w:t>, além disso onde nos interessa mais de imediato, é sobre o erro (V exato - V calculado), conseguimos para Gauss Seidel um valor de  7.9873e-05 e para S</w:t>
           </w:r>
           <w:r>
             <w:rPr>
@@ -9772,75 +9560,23 @@
               <w:sz w:val="24"/>
               <w:szCs w:val="24"/>
             </w:rPr>
-            <w:t xml:space="preserve">, além disso onde nos interessa mais de imediato, é sobre o erro (V exato - V calculado), conseguimos para Gauss </w:t>
+            <w:t xml:space="preserve"> 2.5930e-05, os dois estão na mesma casa decimal que é 10⁽⁻⁵⁾, mas para o S</w:t>
           </w:r>
-          <w:proofErr w:type="spellStart"/>
           <w:r>
             <w:rPr>
               <w:rFonts w:ascii="Arial" w:eastAsia="Arial" w:hAnsi="Arial" w:cs="Arial"/>
               <w:sz w:val="24"/>
               <w:szCs w:val="24"/>
             </w:rPr>
-            <w:t>Seidel</w:t>
+            <w:t>OR</w:t>
           </w:r>
-          <w:proofErr w:type="spellEnd"/>
           <w:r>
             <w:rPr>
               <w:rFonts w:ascii="Arial" w:eastAsia="Arial" w:hAnsi="Arial" w:cs="Arial"/>
               <w:sz w:val="24"/>
               <w:szCs w:val="24"/>
             </w:rPr>
-            <w:t xml:space="preserve"> um valor de  7.9873e-05 e para S</w:t>
-          </w:r>
-          <w:r>
-            <w:rPr>
-              <w:rFonts w:ascii="Arial" w:eastAsia="Arial" w:hAnsi="Arial" w:cs="Arial"/>
-              <w:sz w:val="24"/>
-              <w:szCs w:val="24"/>
-            </w:rPr>
-            <w:t>OR</w:t>
-          </w:r>
-          <w:r>
-            <w:rPr>
-              <w:rFonts w:ascii="Arial" w:eastAsia="Arial" w:hAnsi="Arial" w:cs="Arial"/>
-              <w:sz w:val="24"/>
-              <w:szCs w:val="24"/>
-            </w:rPr>
-            <w:t xml:space="preserve"> 2.5930e-05, os dois estão na mesma casa decimal que é 10⁽⁻⁵⁾, mas para o S</w:t>
-          </w:r>
-          <w:r>
-            <w:rPr>
-              <w:rFonts w:ascii="Arial" w:eastAsia="Arial" w:hAnsi="Arial" w:cs="Arial"/>
-              <w:sz w:val="24"/>
-              <w:szCs w:val="24"/>
-            </w:rPr>
-            <w:t>OR</w:t>
-          </w:r>
-          <w:r>
-            <w:rPr>
-              <w:rFonts w:ascii="Arial" w:eastAsia="Arial" w:hAnsi="Arial" w:cs="Arial"/>
-              <w:sz w:val="24"/>
-              <w:szCs w:val="24"/>
-            </w:rPr>
-            <w:t xml:space="preserve"> temos um valor menor do que encontrado para o </w:t>
-          </w:r>
-          <w:proofErr w:type="spellStart"/>
-          <w:r>
-            <w:rPr>
-              <w:rFonts w:ascii="Arial" w:eastAsia="Arial" w:hAnsi="Arial" w:cs="Arial"/>
-              <w:sz w:val="24"/>
-              <w:szCs w:val="24"/>
-            </w:rPr>
-            <w:t>Seidel</w:t>
-          </w:r>
-          <w:proofErr w:type="spellEnd"/>
-          <w:r>
-            <w:rPr>
-              <w:rFonts w:ascii="Arial" w:eastAsia="Arial" w:hAnsi="Arial" w:cs="Arial"/>
-              <w:sz w:val="24"/>
-              <w:szCs w:val="24"/>
-            </w:rPr>
-            <w:t xml:space="preserve">. De que forma o h escolhido pode interferir? Como definido </w:t>
+            <w:t xml:space="preserve"> temos um valor menor do que encontrado para o Seidel. De que forma o h escolhido pode interferir? Como definido </w:t>
           </w:r>
           <m:oMath>
             <m:r>
@@ -9882,25 +9618,23 @@
               <w:sz w:val="24"/>
               <w:szCs w:val="24"/>
             </w:rPr>
-            <w:t xml:space="preserve"> e o mesmo vale para ny, nossa matriz do problema depende do valor nx*ny, ou seja, quanto menor o h for, maior será o escopo do problema. Podemos observar isso na tabela 2 quando o h = 0.25, o número de iterações de </w:t>
+            <w:t xml:space="preserve"> e o mesmo vale para ny, nossa matriz do problema depende do valor nx*ny, ou seja, quanto menor o h for, maior será o escopo do problema. Podemos observar isso na tabela 2 quando o h = 0.25, o número de iterações de Seidel vai para 206 e do S</w:t>
           </w:r>
-          <w:proofErr w:type="spellStart"/>
           <w:r>
             <w:rPr>
               <w:rFonts w:ascii="Arial" w:eastAsia="Arial" w:hAnsi="Arial" w:cs="Arial"/>
               <w:sz w:val="24"/>
               <w:szCs w:val="24"/>
             </w:rPr>
-            <w:t>Seidel</w:t>
+            <w:t>OR</w:t>
           </w:r>
-          <w:proofErr w:type="spellEnd"/>
           <w:r>
             <w:rPr>
               <w:rFonts w:ascii="Arial" w:eastAsia="Arial" w:hAnsi="Arial" w:cs="Arial"/>
               <w:sz w:val="24"/>
               <w:szCs w:val="24"/>
             </w:rPr>
-            <w:t xml:space="preserve"> vai para 206 e do S</w:t>
+            <w:t xml:space="preserve"> para 78, sobre os erros temos 3.2977e-04 e 3.9485e-05, Gauss Seidel e S</w:t>
           </w:r>
           <w:r>
             <w:rPr>
@@ -9916,25 +9650,23 @@
               <w:sz w:val="24"/>
               <w:szCs w:val="24"/>
             </w:rPr>
-            <w:t xml:space="preserve"> para 78, sobre os erros temos 3.2977e-04 e 3.9485e-05, Gauss </w:t>
+            <w:t xml:space="preserve"> respectivamente. Já conseguimos aqui ver uma diferença, o tamanho de operações que precisam ser feitas ao diminuir o h, e temos que para Gauss Seidel o erro aumenta uma casa decimal enquanto S</w:t>
           </w:r>
-          <w:proofErr w:type="spellStart"/>
           <w:r>
             <w:rPr>
               <w:rFonts w:ascii="Arial" w:eastAsia="Arial" w:hAnsi="Arial" w:cs="Arial"/>
               <w:sz w:val="24"/>
               <w:szCs w:val="24"/>
             </w:rPr>
-            <w:t>Seidel</w:t>
+            <w:t>OR</w:t>
           </w:r>
-          <w:proofErr w:type="spellEnd"/>
           <w:r>
             <w:rPr>
               <w:rFonts w:ascii="Arial" w:eastAsia="Arial" w:hAnsi="Arial" w:cs="Arial"/>
               <w:sz w:val="24"/>
               <w:szCs w:val="24"/>
             </w:rPr>
-            <w:t xml:space="preserve"> e S</w:t>
+            <w:t xml:space="preserve"> permanece na casa dos 10⁽⁻⁵⁾, mas um pouco maior do que o anterior. Vamos agora observar a tabela 3 onde h = 0.125, o número de iterações passa a ser 714 para Seidel e 152 para S</w:t>
           </w:r>
           <w:r>
             <w:rPr>
@@ -9950,93 +9682,7 @@
               <w:sz w:val="24"/>
               <w:szCs w:val="24"/>
             </w:rPr>
-            <w:t xml:space="preserve"> respectivamente. Já conseguimos aqui ver uma diferença, o tamanho de operações que precisam ser feitas ao diminuir o h, e temos que para Gauss </w:t>
-          </w:r>
-          <w:proofErr w:type="spellStart"/>
-          <w:r>
-            <w:rPr>
-              <w:rFonts w:ascii="Arial" w:eastAsia="Arial" w:hAnsi="Arial" w:cs="Arial"/>
-              <w:sz w:val="24"/>
-              <w:szCs w:val="24"/>
-            </w:rPr>
-            <w:t>Seidel</w:t>
-          </w:r>
-          <w:proofErr w:type="spellEnd"/>
-          <w:r>
-            <w:rPr>
-              <w:rFonts w:ascii="Arial" w:eastAsia="Arial" w:hAnsi="Arial" w:cs="Arial"/>
-              <w:sz w:val="24"/>
-              <w:szCs w:val="24"/>
-            </w:rPr>
-            <w:t xml:space="preserve"> o erro aumenta uma casa decimal enquanto S</w:t>
-          </w:r>
-          <w:r>
-            <w:rPr>
-              <w:rFonts w:ascii="Arial" w:eastAsia="Arial" w:hAnsi="Arial" w:cs="Arial"/>
-              <w:sz w:val="24"/>
-              <w:szCs w:val="24"/>
-            </w:rPr>
-            <w:t>OR</w:t>
-          </w:r>
-          <w:r>
-            <w:rPr>
-              <w:rFonts w:ascii="Arial" w:eastAsia="Arial" w:hAnsi="Arial" w:cs="Arial"/>
-              <w:sz w:val="24"/>
-              <w:szCs w:val="24"/>
-            </w:rPr>
-            <w:t xml:space="preserve"> permanece na casa dos 10⁽⁻⁵⁾, mas um pouco maior do que o anterior. Vamos agora observar a tabela 3 onde h = 0.125, o número de iterações passa a ser 714 para </w:t>
-          </w:r>
-          <w:proofErr w:type="spellStart"/>
-          <w:r>
-            <w:rPr>
-              <w:rFonts w:ascii="Arial" w:eastAsia="Arial" w:hAnsi="Arial" w:cs="Arial"/>
-              <w:sz w:val="24"/>
-              <w:szCs w:val="24"/>
-            </w:rPr>
-            <w:t>Seidel</w:t>
-          </w:r>
-          <w:proofErr w:type="spellEnd"/>
-          <w:r>
-            <w:rPr>
-              <w:rFonts w:ascii="Arial" w:eastAsia="Arial" w:hAnsi="Arial" w:cs="Arial"/>
-              <w:sz w:val="24"/>
-              <w:szCs w:val="24"/>
-            </w:rPr>
-            <w:t xml:space="preserve"> e 152 para S</w:t>
-          </w:r>
-          <w:r>
-            <w:rPr>
-              <w:rFonts w:ascii="Arial" w:eastAsia="Arial" w:hAnsi="Arial" w:cs="Arial"/>
-              <w:sz w:val="24"/>
-              <w:szCs w:val="24"/>
-            </w:rPr>
-            <w:t>OR</w:t>
-          </w:r>
-          <w:r>
-            <w:rPr>
-              <w:rFonts w:ascii="Arial" w:eastAsia="Arial" w:hAnsi="Arial" w:cs="Arial"/>
-              <w:sz w:val="24"/>
-              <w:szCs w:val="24"/>
-            </w:rPr>
-            <w:t xml:space="preserve">, temos também uma grande mudança no erro para </w:t>
-          </w:r>
-          <w:proofErr w:type="spellStart"/>
-          <w:r>
-            <w:rPr>
-              <w:rFonts w:ascii="Arial" w:eastAsia="Arial" w:hAnsi="Arial" w:cs="Arial"/>
-              <w:sz w:val="24"/>
-              <w:szCs w:val="24"/>
-            </w:rPr>
-            <w:t>Seidel</w:t>
-          </w:r>
-          <w:proofErr w:type="spellEnd"/>
-          <w:r>
-            <w:rPr>
-              <w:rFonts w:ascii="Arial" w:eastAsia="Arial" w:hAnsi="Arial" w:cs="Arial"/>
-              <w:sz w:val="24"/>
-              <w:szCs w:val="24"/>
-            </w:rPr>
-            <w:t xml:space="preserve"> onde aumenta para 0.0013086 enquanto o S</w:t>
+            <w:t>, temos também uma grande mudança no erro para Seidel onde aumenta para 0.0013086 enquanto o S</w:t>
           </w:r>
           <w:r>
             <w:rPr>
@@ -10062,6 +9708,7 @@
         <w:tag w:val="goog_rdk_165"/>
         <w:id w:val="-1634704612"/>
       </w:sdtPr>
+      <w:sdtEndPr/>
       <w:sdtContent>
         <w:p>
           <w:pPr>
@@ -10128,25 +9775,7 @@
               <w:sz w:val="24"/>
               <w:szCs w:val="24"/>
             </w:rPr>
-            <w:t xml:space="preserve">, mas sempre maior do que o h anterior escolhido, e para </w:t>
-          </w:r>
-          <w:proofErr w:type="spellStart"/>
-          <w:r>
-            <w:rPr>
-              <w:rFonts w:ascii="Arial" w:eastAsia="Arial" w:hAnsi="Arial" w:cs="Arial"/>
-              <w:sz w:val="24"/>
-              <w:szCs w:val="24"/>
-            </w:rPr>
-            <w:t>Seidel</w:t>
-          </w:r>
-          <w:proofErr w:type="spellEnd"/>
-          <w:r>
-            <w:rPr>
-              <w:rFonts w:ascii="Arial" w:eastAsia="Arial" w:hAnsi="Arial" w:cs="Arial"/>
-              <w:sz w:val="24"/>
-              <w:szCs w:val="24"/>
-            </w:rPr>
-            <w:t xml:space="preserve"> crescendo até 10</w:t>
+            <w:t>, mas sempre maior do que o h anterior escolhido, e para Seidel crescendo até 10</w:t>
           </w:r>
           <w:r>
             <w:rPr>
@@ -10225,6 +9854,7 @@
         <w:tag w:val="goog_rdk_168"/>
         <w:id w:val="-1278482967"/>
       </w:sdtPr>
+      <w:sdtEndPr/>
       <w:sdtContent>
         <w:p>
           <w:pPr>
@@ -10269,6 +9899,7 @@
         <w:tag w:val="goog_rdk_169"/>
         <w:id w:val="-1944530432"/>
       </w:sdtPr>
+      <w:sdtEndPr/>
       <w:sdtContent>
         <w:p>
           <w:pPr>
@@ -10282,25 +9913,7 @@
               <w:szCs w:val="24"/>
             </w:rPr>
             <w:tab/>
-            <w:t xml:space="preserve">Para os gráficos de </w:t>
-          </w:r>
-          <w:proofErr w:type="spellStart"/>
-          <w:r>
-            <w:rPr>
-              <w:rFonts w:ascii="Arial" w:eastAsia="Arial" w:hAnsi="Arial" w:cs="Arial"/>
-              <w:sz w:val="24"/>
-              <w:szCs w:val="24"/>
-            </w:rPr>
-            <w:t>heatmap</w:t>
-          </w:r>
-          <w:proofErr w:type="spellEnd"/>
-          <w:r>
-            <w:rPr>
-              <w:rFonts w:ascii="Arial" w:eastAsia="Arial" w:hAnsi="Arial" w:cs="Arial"/>
-              <w:sz w:val="24"/>
-              <w:szCs w:val="24"/>
-            </w:rPr>
-            <w:t xml:space="preserve"> teremos uma barra associada ao lado que é um identificador de magnitude pela cor estabelecida.</w:t>
+            <w:t>Para os gráficos de heatmap teremos uma barra associada ao lado que é um identificador de magnitude pela cor estabelecida.</w:t>
           </w:r>
         </w:p>
       </w:sdtContent>
@@ -10334,6 +9947,7 @@
         <w:tag w:val="goog_rdk_172"/>
         <w:id w:val="-560248302"/>
       </w:sdtPr>
+      <w:sdtEndPr/>
       <w:sdtContent>
         <w:p>
           <w:pPr>
@@ -10362,6 +9976,7 @@
         <w:tag w:val="goog_rdk_173"/>
         <w:id w:val="-197167271"/>
       </w:sdtPr>
+      <w:sdtEndPr/>
       <w:sdtContent>
         <w:p>
           <w:pPr>
@@ -10425,6 +10040,7 @@
         <w:tag w:val="goog_rdk_174"/>
         <w:id w:val="-206562889"/>
       </w:sdtPr>
+      <w:sdtEndPr/>
       <w:sdtContent>
         <w:p>
           <w:pPr>
@@ -10490,33 +10106,7 @@
           <w:sz w:val="24"/>
           <w:szCs w:val="24"/>
         </w:rPr>
-        <w:t xml:space="preserve">Também geramos o gráfico </w:t>
-      </w:r>
-      <w:proofErr w:type="spellStart"/>
-      <w:r>
-        <w:rPr>
-          <w:rFonts w:ascii="Arial" w:eastAsia="Arial" w:hAnsi="Arial" w:cs="Arial"/>
-          <w:sz w:val="24"/>
-          <w:szCs w:val="24"/>
-        </w:rPr>
-        <w:t>heatmap</w:t>
-      </w:r>
-      <w:proofErr w:type="spellEnd"/>
-      <w:r>
-        <w:rPr>
-          <w:rFonts w:ascii="Arial" w:eastAsia="Arial" w:hAnsi="Arial" w:cs="Arial"/>
-          <w:sz w:val="24"/>
-          <w:szCs w:val="24"/>
-        </w:rPr>
-        <w:t xml:space="preserve"> para o V calculado segue na figura</w:t>
-      </w:r>
-      <w:r>
-        <w:rPr>
-          <w:rFonts w:ascii="Arial" w:eastAsia="Arial" w:hAnsi="Arial" w:cs="Arial"/>
-          <w:sz w:val="24"/>
-          <w:szCs w:val="24"/>
-        </w:rPr>
-        <w:t xml:space="preserve"> a seguir.</w:t>
+        <w:t>Também geramos o gráfico heatmap para o V calculado segue na figura a seguir.</w:t>
       </w:r>
     </w:p>
     <w:p>
@@ -10579,6 +10169,7 @@
           <w:tag w:val="goog_rdk_178"/>
           <w:id w:val="723336411"/>
         </w:sdtPr>
+        <w:sdtEndPr/>
         <w:sdtContent>
           <w:r>
             <w:rPr>
@@ -10587,27 +10178,7 @@
               <w:sz w:val="18"/>
               <w:szCs w:val="18"/>
             </w:rPr>
-            <w:t xml:space="preserve">figura 2 - gráfico </w:t>
-          </w:r>
-          <w:proofErr w:type="spellStart"/>
-          <w:r>
-            <w:rPr>
-              <w:rFonts w:ascii="Arial" w:eastAsia="Arial" w:hAnsi="Arial" w:cs="Arial"/>
-              <w:b/>
-              <w:sz w:val="18"/>
-              <w:szCs w:val="18"/>
-            </w:rPr>
-            <w:t>heatmap</w:t>
-          </w:r>
-          <w:proofErr w:type="spellEnd"/>
-          <w:r>
-            <w:rPr>
-              <w:rFonts w:ascii="Arial" w:eastAsia="Arial" w:hAnsi="Arial" w:cs="Arial"/>
-              <w:b/>
-              <w:sz w:val="18"/>
-              <w:szCs w:val="18"/>
-            </w:rPr>
-            <w:t xml:space="preserve"> gerado para o V calculado</w:t>
+            <w:t>figura 2 - gráfico heatmap gerado para o V calculado</w:t>
           </w:r>
         </w:sdtContent>
       </w:sdt>
@@ -10617,6 +10188,7 @@
         <w:tag w:val="goog_rdk_180"/>
         <w:id w:val="675927941"/>
       </w:sdtPr>
+      <w:sdtEndPr/>
       <w:sdtContent>
         <w:p>
           <w:pPr>
@@ -10645,6 +10217,7 @@
         <w:tag w:val="goog_rdk_181"/>
         <w:id w:val="1946651293"/>
       </w:sdtPr>
+      <w:sdtEndPr/>
       <w:sdtContent>
         <w:p>
           <w:pPr>
@@ -10708,6 +10281,7 @@
         <w:tag w:val="goog_rdk_182"/>
         <w:id w:val="351616544"/>
       </w:sdtPr>
+      <w:sdtEndPr/>
       <w:sdtContent>
         <w:p>
           <w:pPr>
@@ -10737,6 +10311,7 @@
         <w:tag w:val="goog_rdk_184"/>
         <w:id w:val="1024292704"/>
       </w:sdtPr>
+      <w:sdtEndPr/>
       <w:sdtContent>
         <w:p>
           <w:pPr>
@@ -10762,25 +10337,7 @@
               <w:sz w:val="24"/>
               <w:szCs w:val="24"/>
             </w:rPr>
-            <w:t xml:space="preserve">O gráfico do </w:t>
-          </w:r>
-          <w:proofErr w:type="spellStart"/>
-          <w:r>
-            <w:rPr>
-              <w:rFonts w:ascii="Arial" w:eastAsia="Arial" w:hAnsi="Arial" w:cs="Arial"/>
-              <w:sz w:val="24"/>
-              <w:szCs w:val="24"/>
-            </w:rPr>
-            <w:t>heatmap</w:t>
-          </w:r>
-          <w:proofErr w:type="spellEnd"/>
-          <w:r>
-            <w:rPr>
-              <w:rFonts w:ascii="Arial" w:eastAsia="Arial" w:hAnsi="Arial" w:cs="Arial"/>
-              <w:sz w:val="24"/>
-              <w:szCs w:val="24"/>
-            </w:rPr>
-            <w:t xml:space="preserve"> para o V exato segue também em uma próxima figura.</w:t>
+            <w:t>O gráfico do heatmap para o V exato segue também em uma próxima figura.</w:t>
           </w:r>
         </w:p>
       </w:sdtContent>
@@ -10790,6 +10347,7 @@
         <w:tag w:val="goog_rdk_187"/>
         <w:id w:val="-1281945010"/>
       </w:sdtPr>
+      <w:sdtEndPr/>
       <w:sdtContent>
         <w:p>
           <w:pPr>
@@ -10852,6 +10410,7 @@
         <w:tag w:val="goog_rdk_188"/>
         <w:id w:val="2027669327"/>
       </w:sdtPr>
+      <w:sdtEndPr/>
       <w:sdtContent>
         <w:p>
           <w:pPr>
@@ -10871,27 +10430,7 @@
               <w:sz w:val="18"/>
               <w:szCs w:val="18"/>
             </w:rPr>
-            <w:t xml:space="preserve">figura 4 - gráfico </w:t>
-          </w:r>
-          <w:proofErr w:type="spellStart"/>
-          <w:r>
-            <w:rPr>
-              <w:rFonts w:ascii="Arial" w:eastAsia="Arial" w:hAnsi="Arial" w:cs="Arial"/>
-              <w:b/>
-              <w:sz w:val="18"/>
-              <w:szCs w:val="18"/>
-            </w:rPr>
-            <w:t>heatmap</w:t>
-          </w:r>
-          <w:proofErr w:type="spellEnd"/>
-          <w:r>
-            <w:rPr>
-              <w:rFonts w:ascii="Arial" w:eastAsia="Arial" w:hAnsi="Arial" w:cs="Arial"/>
-              <w:b/>
-              <w:sz w:val="18"/>
-              <w:szCs w:val="18"/>
-            </w:rPr>
-            <w:t xml:space="preserve"> gerado para o V exato</w:t>
+            <w:t>figura 4 - gráfico heatmap gerado para o V exato</w:t>
           </w:r>
         </w:p>
       </w:sdtContent>
@@ -10901,6 +10440,7 @@
         <w:tag w:val="goog_rdk_189"/>
         <w:id w:val="-1906829890"/>
       </w:sdtPr>
+      <w:sdtEndPr/>
       <w:sdtContent>
         <w:p>
           <w:pPr>
@@ -10967,6 +10507,7 @@
         <w:tag w:val="goog_rdk_192"/>
         <w:id w:val="881982678"/>
       </w:sdtPr>
+      <w:sdtEndPr/>
       <w:sdtContent>
         <w:p>
           <w:pPr>
@@ -10985,25 +10526,7 @@
               <w:szCs w:val="24"/>
             </w:rPr>
             <w:tab/>
-            <w:t xml:space="preserve">Geramos 2 gráficos para o campo elétrico, o </w:t>
-          </w:r>
-          <w:proofErr w:type="spellStart"/>
-          <w:r>
-            <w:rPr>
-              <w:rFonts w:ascii="Arial" w:eastAsia="Arial" w:hAnsi="Arial" w:cs="Arial"/>
-              <w:sz w:val="24"/>
-              <w:szCs w:val="24"/>
-            </w:rPr>
-            <w:t>heatmap</w:t>
-          </w:r>
-          <w:proofErr w:type="spellEnd"/>
-          <w:r>
-            <w:rPr>
-              <w:rFonts w:ascii="Arial" w:eastAsia="Arial" w:hAnsi="Arial" w:cs="Arial"/>
-              <w:sz w:val="24"/>
-              <w:szCs w:val="24"/>
-            </w:rPr>
-            <w:t xml:space="preserve"> para olharmos a magnitude e o campo vetorial, o segundo mencionado está em conjunto as linhas equipotenciais para avaliarmos de melhor forma o comportamento do campo elétrico em relação às linhas.</w:t>
+            <w:t>Geramos 2 gráficos para o campo elétrico, o heatmap para olharmos a magnitude e o campo vetorial, o segundo mencionado está em conjunto as linhas equipotenciais para avaliarmos de melhor forma o comportamento do campo elétrico em relação às linhas.</w:t>
           </w:r>
         </w:p>
       </w:sdtContent>
@@ -11013,6 +10536,7 @@
         <w:tag w:val="goog_rdk_196"/>
         <w:id w:val="-1260438523"/>
       </w:sdtPr>
+      <w:sdtEndPr/>
       <w:sdtContent>
         <w:p>
           <w:pPr>
@@ -11032,6 +10556,7 @@
         <w:tag w:val="goog_rdk_197"/>
         <w:id w:val="1507940385"/>
       </w:sdtPr>
+      <w:sdtEndPr/>
       <w:sdtContent>
         <w:p>
           <w:pPr>
@@ -11050,25 +10575,7 @@
               <w:szCs w:val="24"/>
             </w:rPr>
             <w:tab/>
-            <w:t xml:space="preserve">A figura a seguir traz o </w:t>
-          </w:r>
-          <w:proofErr w:type="spellStart"/>
-          <w:r>
-            <w:rPr>
-              <w:rFonts w:ascii="Arial" w:eastAsia="Arial" w:hAnsi="Arial" w:cs="Arial"/>
-              <w:sz w:val="24"/>
-              <w:szCs w:val="24"/>
-            </w:rPr>
-            <w:t>heatmap</w:t>
-          </w:r>
-          <w:proofErr w:type="spellEnd"/>
-          <w:r>
-            <w:rPr>
-              <w:rFonts w:ascii="Arial" w:eastAsia="Arial" w:hAnsi="Arial" w:cs="Arial"/>
-              <w:sz w:val="24"/>
-              <w:szCs w:val="24"/>
-            </w:rPr>
-            <w:t xml:space="preserve"> do campo elétrico.</w:t>
+            <w:t>A figura a seguir traz o heatmap do campo elétrico.</w:t>
           </w:r>
         </w:p>
       </w:sdtContent>
@@ -11078,6 +10585,7 @@
         <w:tag w:val="goog_rdk_198"/>
         <w:id w:val="1067996351"/>
       </w:sdtPr>
+      <w:sdtEndPr/>
       <w:sdtContent>
         <w:p>
           <w:pPr>
@@ -11140,6 +10648,7 @@
         <w:tag w:val="goog_rdk_199"/>
         <w:id w:val="-1956940232"/>
       </w:sdtPr>
+      <w:sdtEndPr/>
       <w:sdtContent>
         <w:p>
           <w:pPr>
@@ -11159,27 +10668,7 @@
               <w:sz w:val="18"/>
               <w:szCs w:val="18"/>
             </w:rPr>
-            <w:t xml:space="preserve">figura 5 - gráfico </w:t>
-          </w:r>
-          <w:proofErr w:type="spellStart"/>
-          <w:r>
-            <w:rPr>
-              <w:rFonts w:ascii="Arial" w:eastAsia="Arial" w:hAnsi="Arial" w:cs="Arial"/>
-              <w:b/>
-              <w:sz w:val="18"/>
-              <w:szCs w:val="18"/>
-            </w:rPr>
-            <w:t>heatmap</w:t>
-          </w:r>
-          <w:proofErr w:type="spellEnd"/>
-          <w:r>
-            <w:rPr>
-              <w:rFonts w:ascii="Arial" w:eastAsia="Arial" w:hAnsi="Arial" w:cs="Arial"/>
-              <w:b/>
-              <w:sz w:val="18"/>
-              <w:szCs w:val="18"/>
-            </w:rPr>
-            <w:t xml:space="preserve"> gerado para o campo elétrico</w:t>
+            <w:t>figura 5 - gráfico heatmap gerado para o campo elétrico</w:t>
           </w:r>
         </w:p>
       </w:sdtContent>
@@ -11189,6 +10678,7 @@
         <w:tag w:val="goog_rdk_200"/>
         <w:id w:val="-1748407584"/>
       </w:sdtPr>
+      <w:sdtEndPr/>
       <w:sdtContent>
         <w:p>
           <w:pPr>
@@ -11207,6 +10697,7 @@
         <w:tag w:val="goog_rdk_201"/>
         <w:id w:val="1504310187"/>
       </w:sdtPr>
+      <w:sdtEndPr/>
       <w:sdtContent>
         <w:p>
           <w:pPr>
@@ -11234,6 +10725,7 @@
         <w:tag w:val="goog_rdk_202"/>
         <w:id w:val="1439184772"/>
       </w:sdtPr>
+      <w:sdtEndPr/>
       <w:sdtContent>
         <w:p>
           <w:pPr>
@@ -11304,6 +10796,7 @@
         <w:tag w:val="goog_rdk_203"/>
         <w:id w:val="45336423"/>
       </w:sdtPr>
+      <w:sdtEndPr/>
       <w:sdtContent>
         <w:p>
           <w:pPr>
@@ -11333,6 +10826,7 @@
         <w:tag w:val="goog_rdk_204"/>
         <w:id w:val="577559496"/>
       </w:sdtPr>
+      <w:sdtEndPr/>
       <w:sdtContent>
         <w:p>
           <w:pPr>
@@ -11544,7 +11038,6 @@
           <w:rFonts w:ascii="Arial" w:eastAsiaTheme="minorEastAsia" w:hAnsi="Arial" w:cs="Arial"/>
           <w:sz w:val="24"/>
           <w:szCs w:val="24"/>
-          <w:u w:val="single"/>
         </w:rPr>
       </w:pPr>
       <m:oMathPara>
@@ -11558,6 +11051,9 @@
             <m:t>V=0 na fronteira do retângulo</m:t>
           </m:r>
           <m:r>
+            <m:rPr>
+              <m:sty m:val="p"/>
+            </m:rPr>
             <w:rPr>
               <w:rFonts w:ascii="Cambria Math" w:eastAsiaTheme="minorEastAsia" w:hAnsi="Cambria Math" w:cs="Arial"/>
               <w:sz w:val="24"/>
@@ -11576,6 +11072,9 @@
             <m:t xml:space="preserve">V=+5       y=3, 3≤x≤7  </m:t>
           </m:r>
           <m:r>
+            <m:rPr>
+              <m:sty m:val="p"/>
+            </m:rPr>
             <w:rPr>
               <w:rFonts w:ascii="Cambria Math" w:eastAsiaTheme="minorEastAsia" w:hAnsi="Cambria Math" w:cs="Arial"/>
               <w:sz w:val="24"/>
@@ -11590,7 +11089,6 @@
               <w:rFonts w:ascii="Cambria Math" w:eastAsiaTheme="minorEastAsia" w:hAnsi="Cambria Math" w:cs="Arial"/>
               <w:sz w:val="24"/>
               <w:szCs w:val="24"/>
-              <w:u w:val="single"/>
             </w:rPr>
             <m:t xml:space="preserve">V= -5      y=2, 3≤x≤7 </m:t>
           </m:r>
@@ -11651,43 +11149,7 @@
           <w:sz w:val="24"/>
           <w:szCs w:val="24"/>
         </w:rPr>
-        <w:t xml:space="preserve">A Discretização é feita a partir da criação de uma malha de pontos igualmente espaçados, neste caso a escolha foi de um </w:t>
-      </w:r>
-      <w:proofErr w:type="spellStart"/>
-      <w:r>
-        <w:rPr>
-          <w:rFonts w:ascii="Arial" w:hAnsi="Arial" w:cs="Arial"/>
-          <w:sz w:val="24"/>
-          <w:szCs w:val="24"/>
-        </w:rPr>
-        <w:t>hx</w:t>
-      </w:r>
-      <w:proofErr w:type="spellEnd"/>
-      <w:r>
-        <w:rPr>
-          <w:rFonts w:ascii="Arial" w:hAnsi="Arial" w:cs="Arial"/>
-          <w:sz w:val="24"/>
-          <w:szCs w:val="24"/>
-        </w:rPr>
-        <w:t xml:space="preserve"> = </w:t>
-      </w:r>
-      <w:proofErr w:type="spellStart"/>
-      <w:r>
-        <w:rPr>
-          <w:rFonts w:ascii="Arial" w:hAnsi="Arial" w:cs="Arial"/>
-          <w:sz w:val="24"/>
-          <w:szCs w:val="24"/>
-        </w:rPr>
-        <w:t>hy</w:t>
-      </w:r>
-      <w:proofErr w:type="spellEnd"/>
-      <w:r>
-        <w:rPr>
-          <w:rFonts w:ascii="Arial" w:hAnsi="Arial" w:cs="Arial"/>
-          <w:sz w:val="24"/>
-          <w:szCs w:val="24"/>
-        </w:rPr>
-        <w:t xml:space="preserve"> = 0.25, criando, então, uma malha com 861 pontos. </w:t>
+        <w:t xml:space="preserve">A Discretização é feita a partir da criação de uma malha de pontos igualmente espaçados, neste caso a escolha foi de um hx = hy = 0.25, criando, então, uma malha com 861 pontos. </w:t>
       </w:r>
     </w:p>
     <w:p>
@@ -11697,10 +11159,7 @@
       <w:bookmarkStart w:id="19" w:name="_Toc12218900"/>
       <w:r>
         <w:lastRenderedPageBreak/>
-        <w:t>Discretização d</w:t>
-      </w:r>
-      <w:r>
-        <w:t>a equação de Poisson para o cálculo do potencial</w:t>
+        <w:t>Discretização da equação de Poisson para o cálculo do potencial</w:t>
       </w:r>
       <w:bookmarkEnd w:id="19"/>
     </w:p>
@@ -11785,7 +11244,25 @@
           <w:sz w:val="24"/>
           <w:szCs w:val="24"/>
         </w:rPr>
-        <w:t xml:space="preserve"> A matriz teórica (não é trabalho com a matriz em si) gerada é de tamanho 861x861.</w:t>
+        <w:t xml:space="preserve"> A matriz teórica (não é trabalh</w:t>
+      </w:r>
+      <w:r>
+        <w:rPr>
+          <w:rFonts w:ascii="Arial" w:eastAsiaTheme="minorEastAsia" w:hAnsi="Arial" w:cs="Arial"/>
+          <w:sz w:val="24"/>
+          <w:szCs w:val="24"/>
+        </w:rPr>
+        <w:t>ado</w:t>
+      </w:r>
+      <w:bookmarkStart w:id="20" w:name="_GoBack"/>
+      <w:bookmarkEnd w:id="20"/>
+      <w:r>
+        <w:rPr>
+          <w:rFonts w:ascii="Arial" w:eastAsiaTheme="minorEastAsia" w:hAnsi="Arial" w:cs="Arial"/>
+          <w:sz w:val="24"/>
+          <w:szCs w:val="24"/>
+        </w:rPr>
+        <w:t xml:space="preserve"> com a matriz em si) gerada é de tamanho 861x861.</w:t>
       </w:r>
     </w:p>
     <w:p>
@@ -11804,11 +11281,11 @@
         <w:pStyle w:val="Ttulo2"/>
         <w:spacing w:after="0"/>
       </w:pPr>
-      <w:bookmarkStart w:id="20" w:name="_Toc12218901"/>
+      <w:bookmarkStart w:id="21" w:name="_Toc12218901"/>
       <w:r>
         <w:t>Cálculo do potencial</w:t>
       </w:r>
-      <w:bookmarkEnd w:id="20"/>
+      <w:bookmarkEnd w:id="21"/>
     </w:p>
     <w:p/>
     <w:p>
@@ -12098,14 +11575,14 @@
       <w:pPr>
         <w:pStyle w:val="Ttulo2"/>
       </w:pPr>
-      <w:bookmarkStart w:id="21" w:name="_Toc12218902"/>
+      <w:bookmarkStart w:id="22" w:name="_Toc12218902"/>
       <w:r>
         <w:t>Cálculo do campo elétric</w:t>
       </w:r>
       <w:r>
         <w:t>o</w:t>
       </w:r>
-      <w:bookmarkEnd w:id="21"/>
+      <w:bookmarkEnd w:id="22"/>
     </w:p>
     <w:p/>
     <w:p>
@@ -12452,20 +11929,15 @@
       <w:pPr>
         <w:pStyle w:val="Ttulo2"/>
       </w:pPr>
-      <w:bookmarkStart w:id="22" w:name="_Toc12218903"/>
+      <w:bookmarkStart w:id="23" w:name="_Toc12218903"/>
       <w:r>
         <w:lastRenderedPageBreak/>
         <w:t xml:space="preserve">Análise dos </w:t>
       </w:r>
       <w:r>
-        <w:t>r</w:t>
-      </w:r>
-      <w:bookmarkStart w:id="23" w:name="_GoBack"/>
+        <w:t>resultados</w:t>
+      </w:r>
       <w:bookmarkEnd w:id="23"/>
-      <w:r>
-        <w:t>esultados</w:t>
-      </w:r>
-      <w:bookmarkEnd w:id="22"/>
     </w:p>
     <w:p/>
     <w:p>
@@ -12508,23 +11980,7 @@
           <w:sz w:val="24"/>
           <w:szCs w:val="24"/>
         </w:rPr>
-        <w:t xml:space="preserve">s gráficos podemos concluir que, a partir da descrição do problema e conceitos em eletromagnetismo de potencial elétrico e campo elétrico, </w:t>
-      </w:r>
-      <w:r>
-        <w:rPr>
-          <w:rFonts w:ascii="Arial" w:eastAsiaTheme="minorEastAsia" w:hAnsi="Arial" w:cs="Arial"/>
-          <w:sz w:val="24"/>
-          <w:szCs w:val="24"/>
-        </w:rPr>
-        <w:t>os resultados obtidos foram os esperados</w:t>
-      </w:r>
-      <w:r>
-        <w:rPr>
-          <w:rFonts w:ascii="Arial" w:eastAsiaTheme="minorEastAsia" w:hAnsi="Arial" w:cs="Arial"/>
-          <w:sz w:val="24"/>
-          <w:szCs w:val="24"/>
-        </w:rPr>
-        <w:t xml:space="preserve">. </w:t>
+        <w:t xml:space="preserve">s gráficos podemos concluir que, a partir da descrição do problema e conceitos em eletromagnetismo de potencial elétrico e campo elétrico, os resultados obtidos foram os esperados. </w:t>
       </w:r>
     </w:p>
     <w:p>
@@ -12798,6 +12254,7 @@
           <w:rFonts w:ascii="Arial" w:hAnsi="Arial" w:cs="Arial"/>
           <w:sz w:val="24"/>
           <w:szCs w:val="24"/>
+          <w:lang w:val="en-US"/>
         </w:rPr>
       </w:pPr>
       <w:r>
@@ -12854,7 +12311,16 @@
           <w:sz w:val="24"/>
           <w:szCs w:val="24"/>
         </w:rPr>
-        <w:t>&gt;. Acesso em: 23 jun. 2019.</w:t>
+        <w:t xml:space="preserve">&gt;. </w:t>
+      </w:r>
+      <w:r>
+        <w:rPr>
+          <w:rFonts w:ascii="Arial" w:hAnsi="Arial" w:cs="Arial"/>
+          <w:sz w:val="24"/>
+          <w:szCs w:val="24"/>
+          <w:lang w:val="en-US"/>
+        </w:rPr>
+        <w:t>Acesso em: 23 jun. 2019.</w:t>
       </w:r>
     </w:p>
     <w:p>
@@ -12864,6 +12330,7 @@
           <w:rFonts w:ascii="Arial" w:hAnsi="Arial" w:cs="Arial"/>
           <w:sz w:val="24"/>
           <w:szCs w:val="24"/>
+          <w:lang w:val="en-US"/>
         </w:rPr>
       </w:pPr>
     </w:p>
@@ -12886,16 +12353,7 @@
           <w:szCs w:val="24"/>
           <w:lang w:val="en-US"/>
         </w:rPr>
-        <w:t>Nagel</w:t>
-      </w:r>
-      <w:r>
-        <w:rPr>
-          <w:rFonts w:ascii="Arial" w:hAnsi="Arial" w:cs="Arial"/>
-          <w:sz w:val="24"/>
-          <w:szCs w:val="24"/>
-          <w:lang w:val="en-US"/>
-        </w:rPr>
-        <w:t xml:space="preserve">, James R. </w:t>
+        <w:t xml:space="preserve">Nagel, James R. </w:t>
       </w:r>
       <w:r>
         <w:rPr>
@@ -13048,6 +12506,7 @@
         <w:docPartUnique/>
       </w:docPartObj>
     </w:sdtPr>
+    <w:sdtEndPr/>
     <w:sdtContent>
       <w:p>
         <w:pPr>
@@ -15563,7 +15022,7 @@
 </file>
 
 <file path=customXml/itemProps1.xml><?xml version="1.0" encoding="utf-8"?>
-<ds:datastoreItem xmlns:ds="http://schemas.openxmlformats.org/officeDocument/2006/customXml" ds:itemID="{EF21EEB9-C1A2-43FF-9B89-60A92216CAEE}">
+<ds:datastoreItem xmlns:ds="http://schemas.openxmlformats.org/officeDocument/2006/customXml" ds:itemID="{A018393B-798A-4B80-A0BB-821ADAAF8538}">
   <ds:schemaRefs>
     <ds:schemaRef ds:uri="http://schemas.openxmlformats.org/officeDocument/2006/bibliography"/>
   </ds:schemaRefs>

</xml_diff>